<commit_message>
Assignment - 3 chatbot
</commit_message>
<xml_diff>
--- a/Assignments/Team Leader - Devanand V/Assignment - 3/Assignment-3.docx
+++ b/Assignments/Team Leader - Devanand V/Assignment - 3/Assignment-3.docx
@@ -183,28 +183,39 @@
         <w:rPr>
           <w:b/>
           <w:bCs/>
-          <w:u w:val="single"/>
-        </w:rPr>
-      </w:pPr>
-      <w:r>
+        </w:rPr>
+      </w:pPr>
+    </w:p>
+    <w:p>
+      <w:pPr>
         <w:rPr>
           <w:b/>
           <w:bCs/>
           <w:u w:val="single"/>
         </w:rPr>
-        <w:t>Bucket image</w:t>
-      </w:r>
+      </w:pPr>
       <w:r>
         <w:rPr>
           <w:b/>
           <w:bCs/>
           <w:u w:val="single"/>
         </w:rPr>
+        <w:t>Bucket image</w:t>
+      </w:r>
+      <w:r>
+        <w:rPr>
+          <w:b/>
+          <w:bCs/>
+          <w:u w:val="single"/>
+        </w:rPr>
         <w:t>:</w:t>
       </w:r>
     </w:p>
     <w:p>
       <w:r>
+        <w:rPr>
+          <w:noProof/>
+        </w:rPr>
         <w:drawing>
           <wp:inline distT="0" distB="0" distL="0" distR="0" wp14:anchorId="531040D0" wp14:editId="31E9206F">
             <wp:extent cx="5731510" cy="2585720"/>
@@ -543,6 +554,7 @@
           <w:szCs w:val="21"/>
           <w:lang w:val="en-US"/>
         </w:rPr>
+        <w:lastRenderedPageBreak/>
         <w:t xml:space="preserve">COS_INSTANCE_CRN = </w:t>
       </w:r>
       <w:r>
@@ -589,7 +601,6 @@
           <w:szCs w:val="21"/>
           <w:lang w:val="en-US"/>
         </w:rPr>
-        <w:lastRenderedPageBreak/>
         <w:t># Create resource</w:t>
       </w:r>
     </w:p>
@@ -3621,7 +3632,6 @@
           <w:szCs w:val="21"/>
           <w:lang w:val="en-US"/>
         </w:rPr>
-        <w:lastRenderedPageBreak/>
         <w:t>def</w:t>
       </w:r>
       <w:r>
@@ -3969,29 +3979,2667 @@
         <w:rPr>
           <w:b/>
           <w:bCs/>
-          <w:u w:val="single"/>
-        </w:rPr>
-      </w:pPr>
-      <w:r>
+        </w:rPr>
+      </w:pPr>
+      <w:r>
+        <w:rPr>
+          <w:b/>
+          <w:bCs/>
+        </w:rPr>
+        <w:t>index.html</w:t>
+      </w:r>
+    </w:p>
+    <w:p>
+      <w:pPr>
+        <w:shd w:val="clear" w:color="auto" w:fill="1E1E1E"/>
+        <w:spacing w:after="0" w:line="285" w:lineRule="atLeast"/>
+        <w:rPr>
+          <w:rFonts w:ascii="Consolas" w:eastAsia="Times New Roman" w:hAnsi="Consolas" w:cs="Times New Roman"/>
+          <w:color w:val="D4D4D4"/>
+          <w:sz w:val="21"/>
+          <w:szCs w:val="21"/>
+          <w:lang w:val="en-US"/>
+        </w:rPr>
+      </w:pPr>
+      <w:r>
+        <w:rPr>
+          <w:rFonts w:ascii="Consolas" w:eastAsia="Times New Roman" w:hAnsi="Consolas" w:cs="Times New Roman"/>
+          <w:color w:val="808080"/>
+          <w:sz w:val="21"/>
+          <w:szCs w:val="21"/>
+          <w:lang w:val="en-US"/>
+        </w:rPr>
+        <w:t>&lt;!</w:t>
+      </w:r>
+      <w:r>
+        <w:rPr>
+          <w:rFonts w:ascii="Consolas" w:eastAsia="Times New Roman" w:hAnsi="Consolas" w:cs="Times New Roman"/>
+          <w:color w:val="569CD6"/>
+          <w:sz w:val="21"/>
+          <w:szCs w:val="21"/>
+          <w:lang w:val="en-US"/>
+        </w:rPr>
+        <w:t>DOCTYPE</w:t>
+      </w:r>
+      <w:r>
+        <w:rPr>
+          <w:rFonts w:ascii="Consolas" w:eastAsia="Times New Roman" w:hAnsi="Consolas" w:cs="Times New Roman"/>
+          <w:color w:val="D4D4D4"/>
+          <w:sz w:val="21"/>
+          <w:szCs w:val="21"/>
+          <w:lang w:val="en-US"/>
+        </w:rPr>
+        <w:t xml:space="preserve"> </w:t>
+      </w:r>
+      <w:r>
+        <w:rPr>
+          <w:rFonts w:ascii="Consolas" w:eastAsia="Times New Roman" w:hAnsi="Consolas" w:cs="Times New Roman"/>
+          <w:color w:val="9CDCFE"/>
+          <w:sz w:val="21"/>
+          <w:szCs w:val="21"/>
+          <w:lang w:val="en-US"/>
+        </w:rPr>
+        <w:t>html</w:t>
+      </w:r>
+      <w:r>
+        <w:rPr>
+          <w:rFonts w:ascii="Consolas" w:eastAsia="Times New Roman" w:hAnsi="Consolas" w:cs="Times New Roman"/>
+          <w:color w:val="808080"/>
+          <w:sz w:val="21"/>
+          <w:szCs w:val="21"/>
+          <w:lang w:val="en-US"/>
+        </w:rPr>
+        <w:t>&gt;</w:t>
+      </w:r>
+    </w:p>
+    <w:p>
+      <w:pPr>
+        <w:shd w:val="clear" w:color="auto" w:fill="1E1E1E"/>
+        <w:spacing w:after="0" w:line="285" w:lineRule="atLeast"/>
+        <w:rPr>
+          <w:rFonts w:ascii="Consolas" w:eastAsia="Times New Roman" w:hAnsi="Consolas" w:cs="Times New Roman"/>
+          <w:color w:val="D4D4D4"/>
+          <w:sz w:val="21"/>
+          <w:szCs w:val="21"/>
+          <w:lang w:val="en-US"/>
+        </w:rPr>
+      </w:pPr>
+      <w:r>
+        <w:rPr>
+          <w:rFonts w:ascii="Consolas" w:eastAsia="Times New Roman" w:hAnsi="Consolas" w:cs="Times New Roman"/>
+          <w:color w:val="808080"/>
+          <w:sz w:val="21"/>
+          <w:szCs w:val="21"/>
+          <w:lang w:val="en-US"/>
+        </w:rPr>
+        <w:t>&lt;</w:t>
+      </w:r>
+      <w:r>
+        <w:rPr>
+          <w:rFonts w:ascii="Consolas" w:eastAsia="Times New Roman" w:hAnsi="Consolas" w:cs="Times New Roman"/>
+          <w:color w:val="569CD6"/>
+          <w:sz w:val="21"/>
+          <w:szCs w:val="21"/>
+          <w:lang w:val="en-US"/>
+        </w:rPr>
+        <w:t>html</w:t>
+      </w:r>
+      <w:r>
+        <w:rPr>
+          <w:rFonts w:ascii="Consolas" w:eastAsia="Times New Roman" w:hAnsi="Consolas" w:cs="Times New Roman"/>
+          <w:color w:val="D4D4D4"/>
+          <w:sz w:val="21"/>
+          <w:szCs w:val="21"/>
+          <w:lang w:val="en-US"/>
+        </w:rPr>
+        <w:t xml:space="preserve"> </w:t>
+      </w:r>
+      <w:r>
+        <w:rPr>
+          <w:rFonts w:ascii="Consolas" w:eastAsia="Times New Roman" w:hAnsi="Consolas" w:cs="Times New Roman"/>
+          <w:color w:val="9CDCFE"/>
+          <w:sz w:val="21"/>
+          <w:szCs w:val="21"/>
+          <w:lang w:val="en-US"/>
+        </w:rPr>
+        <w:t>lang</w:t>
+      </w:r>
+      <w:r>
+        <w:rPr>
+          <w:rFonts w:ascii="Consolas" w:eastAsia="Times New Roman" w:hAnsi="Consolas" w:cs="Times New Roman"/>
+          <w:color w:val="D4D4D4"/>
+          <w:sz w:val="21"/>
+          <w:szCs w:val="21"/>
+          <w:lang w:val="en-US"/>
+        </w:rPr>
+        <w:t>=</w:t>
+      </w:r>
+      <w:r>
+        <w:rPr>
+          <w:rFonts w:ascii="Consolas" w:eastAsia="Times New Roman" w:hAnsi="Consolas" w:cs="Times New Roman"/>
+          <w:color w:val="CE9178"/>
+          <w:sz w:val="21"/>
+          <w:szCs w:val="21"/>
+          <w:lang w:val="en-US"/>
+        </w:rPr>
+        <w:t>"en"</w:t>
+      </w:r>
+      <w:r>
+        <w:rPr>
+          <w:rFonts w:ascii="Consolas" w:eastAsia="Times New Roman" w:hAnsi="Consolas" w:cs="Times New Roman"/>
+          <w:color w:val="808080"/>
+          <w:sz w:val="21"/>
+          <w:szCs w:val="21"/>
+          <w:lang w:val="en-US"/>
+        </w:rPr>
+        <w:t>&gt;</w:t>
+      </w:r>
+    </w:p>
+    <w:p>
+      <w:pPr>
+        <w:shd w:val="clear" w:color="auto" w:fill="1E1E1E"/>
+        <w:spacing w:after="0" w:line="285" w:lineRule="atLeast"/>
+        <w:rPr>
+          <w:rFonts w:ascii="Consolas" w:eastAsia="Times New Roman" w:hAnsi="Consolas" w:cs="Times New Roman"/>
+          <w:color w:val="D4D4D4"/>
+          <w:sz w:val="21"/>
+          <w:szCs w:val="21"/>
+          <w:lang w:val="en-US"/>
+        </w:rPr>
+      </w:pPr>
+      <w:r>
+        <w:rPr>
+          <w:rFonts w:ascii="Consolas" w:eastAsia="Times New Roman" w:hAnsi="Consolas" w:cs="Times New Roman"/>
+          <w:color w:val="808080"/>
+          <w:sz w:val="21"/>
+          <w:szCs w:val="21"/>
+          <w:lang w:val="en-US"/>
+        </w:rPr>
+        <w:t>&lt;</w:t>
+      </w:r>
+      <w:r>
+        <w:rPr>
+          <w:rFonts w:ascii="Consolas" w:eastAsia="Times New Roman" w:hAnsi="Consolas" w:cs="Times New Roman"/>
+          <w:color w:val="569CD6"/>
+          <w:sz w:val="21"/>
+          <w:szCs w:val="21"/>
+          <w:lang w:val="en-US"/>
+        </w:rPr>
+        <w:t>head</w:t>
+      </w:r>
+      <w:r>
+        <w:rPr>
+          <w:rFonts w:ascii="Consolas" w:eastAsia="Times New Roman" w:hAnsi="Consolas" w:cs="Times New Roman"/>
+          <w:color w:val="808080"/>
+          <w:sz w:val="21"/>
+          <w:szCs w:val="21"/>
+          <w:lang w:val="en-US"/>
+        </w:rPr>
+        <w:t>&gt;</w:t>
+      </w:r>
+    </w:p>
+    <w:p>
+      <w:pPr>
+        <w:shd w:val="clear" w:color="auto" w:fill="1E1E1E"/>
+        <w:spacing w:after="0" w:line="285" w:lineRule="atLeast"/>
+        <w:rPr>
+          <w:rFonts w:ascii="Consolas" w:eastAsia="Times New Roman" w:hAnsi="Consolas" w:cs="Times New Roman"/>
+          <w:color w:val="D4D4D4"/>
+          <w:sz w:val="21"/>
+          <w:szCs w:val="21"/>
+          <w:lang w:val="en-US"/>
+        </w:rPr>
+      </w:pPr>
+      <w:r>
+        <w:rPr>
+          <w:rFonts w:ascii="Consolas" w:eastAsia="Times New Roman" w:hAnsi="Consolas" w:cs="Times New Roman"/>
+          <w:color w:val="D4D4D4"/>
+          <w:sz w:val="21"/>
+          <w:szCs w:val="21"/>
+          <w:lang w:val="en-US"/>
+        </w:rPr>
+        <w:t xml:space="preserve">    </w:t>
+      </w:r>
+      <w:r>
+        <w:rPr>
+          <w:rFonts w:ascii="Consolas" w:eastAsia="Times New Roman" w:hAnsi="Consolas" w:cs="Times New Roman"/>
+          <w:color w:val="808080"/>
+          <w:sz w:val="21"/>
+          <w:szCs w:val="21"/>
+          <w:lang w:val="en-US"/>
+        </w:rPr>
+        <w:t>&lt;</w:t>
+      </w:r>
+      <w:r>
+        <w:rPr>
+          <w:rFonts w:ascii="Consolas" w:eastAsia="Times New Roman" w:hAnsi="Consolas" w:cs="Times New Roman"/>
+          <w:color w:val="569CD6"/>
+          <w:sz w:val="21"/>
+          <w:szCs w:val="21"/>
+          <w:lang w:val="en-US"/>
+        </w:rPr>
+        <w:t>meta</w:t>
+      </w:r>
+      <w:r>
+        <w:rPr>
+          <w:rFonts w:ascii="Consolas" w:eastAsia="Times New Roman" w:hAnsi="Consolas" w:cs="Times New Roman"/>
+          <w:color w:val="D4D4D4"/>
+          <w:sz w:val="21"/>
+          <w:szCs w:val="21"/>
+          <w:lang w:val="en-US"/>
+        </w:rPr>
+        <w:t xml:space="preserve"> </w:t>
+      </w:r>
+      <w:r>
+        <w:rPr>
+          <w:rFonts w:ascii="Consolas" w:eastAsia="Times New Roman" w:hAnsi="Consolas" w:cs="Times New Roman"/>
+          <w:color w:val="9CDCFE"/>
+          <w:sz w:val="21"/>
+          <w:szCs w:val="21"/>
+          <w:lang w:val="en-US"/>
+        </w:rPr>
+        <w:t>charset</w:t>
+      </w:r>
+      <w:r>
+        <w:rPr>
+          <w:rFonts w:ascii="Consolas" w:eastAsia="Times New Roman" w:hAnsi="Consolas" w:cs="Times New Roman"/>
+          <w:color w:val="D4D4D4"/>
+          <w:sz w:val="21"/>
+          <w:szCs w:val="21"/>
+          <w:lang w:val="en-US"/>
+        </w:rPr>
+        <w:t>=</w:t>
+      </w:r>
+      <w:r>
+        <w:rPr>
+          <w:rFonts w:ascii="Consolas" w:eastAsia="Times New Roman" w:hAnsi="Consolas" w:cs="Times New Roman"/>
+          <w:color w:val="CE9178"/>
+          <w:sz w:val="21"/>
+          <w:szCs w:val="21"/>
+          <w:lang w:val="en-US"/>
+        </w:rPr>
+        <w:t>"UTF-8"</w:t>
+      </w:r>
+      <w:r>
+        <w:rPr>
+          <w:rFonts w:ascii="Consolas" w:eastAsia="Times New Roman" w:hAnsi="Consolas" w:cs="Times New Roman"/>
+          <w:color w:val="808080"/>
+          <w:sz w:val="21"/>
+          <w:szCs w:val="21"/>
+          <w:lang w:val="en-US"/>
+        </w:rPr>
+        <w:t>&gt;</w:t>
+      </w:r>
+    </w:p>
+    <w:p>
+      <w:pPr>
+        <w:shd w:val="clear" w:color="auto" w:fill="1E1E1E"/>
+        <w:spacing w:after="0" w:line="285" w:lineRule="atLeast"/>
+        <w:rPr>
+          <w:rFonts w:ascii="Consolas" w:eastAsia="Times New Roman" w:hAnsi="Consolas" w:cs="Times New Roman"/>
+          <w:color w:val="D4D4D4"/>
+          <w:sz w:val="21"/>
+          <w:szCs w:val="21"/>
+          <w:lang w:val="en-US"/>
+        </w:rPr>
+      </w:pPr>
+      <w:r>
+        <w:rPr>
+          <w:rFonts w:ascii="Consolas" w:eastAsia="Times New Roman" w:hAnsi="Consolas" w:cs="Times New Roman"/>
+          <w:color w:val="D4D4D4"/>
+          <w:sz w:val="21"/>
+          <w:szCs w:val="21"/>
+          <w:lang w:val="en-US"/>
+        </w:rPr>
+        <w:t xml:space="preserve">    </w:t>
+      </w:r>
+      <w:r>
+        <w:rPr>
+          <w:rFonts w:ascii="Consolas" w:eastAsia="Times New Roman" w:hAnsi="Consolas" w:cs="Times New Roman"/>
+          <w:color w:val="808080"/>
+          <w:sz w:val="21"/>
+          <w:szCs w:val="21"/>
+          <w:lang w:val="en-US"/>
+        </w:rPr>
+        <w:t>&lt;</w:t>
+      </w:r>
+      <w:r>
+        <w:rPr>
+          <w:rFonts w:ascii="Consolas" w:eastAsia="Times New Roman" w:hAnsi="Consolas" w:cs="Times New Roman"/>
+          <w:color w:val="569CD6"/>
+          <w:sz w:val="21"/>
+          <w:szCs w:val="21"/>
+          <w:lang w:val="en-US"/>
+        </w:rPr>
+        <w:t>meta</w:t>
+      </w:r>
+      <w:r>
+        <w:rPr>
+          <w:rFonts w:ascii="Consolas" w:eastAsia="Times New Roman" w:hAnsi="Consolas" w:cs="Times New Roman"/>
+          <w:color w:val="D4D4D4"/>
+          <w:sz w:val="21"/>
+          <w:szCs w:val="21"/>
+          <w:lang w:val="en-US"/>
+        </w:rPr>
+        <w:t xml:space="preserve"> </w:t>
+      </w:r>
+      <w:r>
+        <w:rPr>
+          <w:rFonts w:ascii="Consolas" w:eastAsia="Times New Roman" w:hAnsi="Consolas" w:cs="Times New Roman"/>
+          <w:color w:val="9CDCFE"/>
+          <w:sz w:val="21"/>
+          <w:szCs w:val="21"/>
+          <w:lang w:val="en-US"/>
+        </w:rPr>
+        <w:t>http-equiv</w:t>
+      </w:r>
+      <w:r>
+        <w:rPr>
+          <w:rFonts w:ascii="Consolas" w:eastAsia="Times New Roman" w:hAnsi="Consolas" w:cs="Times New Roman"/>
+          <w:color w:val="D4D4D4"/>
+          <w:sz w:val="21"/>
+          <w:szCs w:val="21"/>
+          <w:lang w:val="en-US"/>
+        </w:rPr>
+        <w:t>=</w:t>
+      </w:r>
+      <w:r>
+        <w:rPr>
+          <w:rFonts w:ascii="Consolas" w:eastAsia="Times New Roman" w:hAnsi="Consolas" w:cs="Times New Roman"/>
+          <w:color w:val="CE9178"/>
+          <w:sz w:val="21"/>
+          <w:szCs w:val="21"/>
+          <w:lang w:val="en-US"/>
+        </w:rPr>
+        <w:t>"X-UA-Compatible"</w:t>
+      </w:r>
+      <w:r>
+        <w:rPr>
+          <w:rFonts w:ascii="Consolas" w:eastAsia="Times New Roman" w:hAnsi="Consolas" w:cs="Times New Roman"/>
+          <w:color w:val="D4D4D4"/>
+          <w:sz w:val="21"/>
+          <w:szCs w:val="21"/>
+          <w:lang w:val="en-US"/>
+        </w:rPr>
+        <w:t xml:space="preserve"> </w:t>
+      </w:r>
+      <w:r>
+        <w:rPr>
+          <w:rFonts w:ascii="Consolas" w:eastAsia="Times New Roman" w:hAnsi="Consolas" w:cs="Times New Roman"/>
+          <w:color w:val="9CDCFE"/>
+          <w:sz w:val="21"/>
+          <w:szCs w:val="21"/>
+          <w:lang w:val="en-US"/>
+        </w:rPr>
+        <w:t>content</w:t>
+      </w:r>
+      <w:r>
+        <w:rPr>
+          <w:rFonts w:ascii="Consolas" w:eastAsia="Times New Roman" w:hAnsi="Consolas" w:cs="Times New Roman"/>
+          <w:color w:val="D4D4D4"/>
+          <w:sz w:val="21"/>
+          <w:szCs w:val="21"/>
+          <w:lang w:val="en-US"/>
+        </w:rPr>
+        <w:t>=</w:t>
+      </w:r>
+      <w:r>
+        <w:rPr>
+          <w:rFonts w:ascii="Consolas" w:eastAsia="Times New Roman" w:hAnsi="Consolas" w:cs="Times New Roman"/>
+          <w:color w:val="CE9178"/>
+          <w:sz w:val="21"/>
+          <w:szCs w:val="21"/>
+          <w:lang w:val="en-US"/>
+        </w:rPr>
+        <w:t>"IE=edge"</w:t>
+      </w:r>
+      <w:r>
+        <w:rPr>
+          <w:rFonts w:ascii="Consolas" w:eastAsia="Times New Roman" w:hAnsi="Consolas" w:cs="Times New Roman"/>
+          <w:color w:val="808080"/>
+          <w:sz w:val="21"/>
+          <w:szCs w:val="21"/>
+          <w:lang w:val="en-US"/>
+        </w:rPr>
+        <w:t>&gt;</w:t>
+      </w:r>
+    </w:p>
+    <w:p>
+      <w:pPr>
+        <w:shd w:val="clear" w:color="auto" w:fill="1E1E1E"/>
+        <w:spacing w:after="0" w:line="285" w:lineRule="atLeast"/>
+        <w:rPr>
+          <w:rFonts w:ascii="Consolas" w:eastAsia="Times New Roman" w:hAnsi="Consolas" w:cs="Times New Roman"/>
+          <w:color w:val="D4D4D4"/>
+          <w:sz w:val="21"/>
+          <w:szCs w:val="21"/>
+          <w:lang w:val="en-US"/>
+        </w:rPr>
+      </w:pPr>
+      <w:r>
+        <w:rPr>
+          <w:rFonts w:ascii="Consolas" w:eastAsia="Times New Roman" w:hAnsi="Consolas" w:cs="Times New Roman"/>
+          <w:color w:val="D4D4D4"/>
+          <w:sz w:val="21"/>
+          <w:szCs w:val="21"/>
+          <w:lang w:val="en-US"/>
+        </w:rPr>
+        <w:t xml:space="preserve">    </w:t>
+      </w:r>
+      <w:r>
+        <w:rPr>
+          <w:rFonts w:ascii="Consolas" w:eastAsia="Times New Roman" w:hAnsi="Consolas" w:cs="Times New Roman"/>
+          <w:color w:val="808080"/>
+          <w:sz w:val="21"/>
+          <w:szCs w:val="21"/>
+          <w:lang w:val="en-US"/>
+        </w:rPr>
+        <w:t>&lt;</w:t>
+      </w:r>
+      <w:r>
+        <w:rPr>
+          <w:rFonts w:ascii="Consolas" w:eastAsia="Times New Roman" w:hAnsi="Consolas" w:cs="Times New Roman"/>
+          <w:color w:val="569CD6"/>
+          <w:sz w:val="21"/>
+          <w:szCs w:val="21"/>
+          <w:lang w:val="en-US"/>
+        </w:rPr>
+        <w:t>meta</w:t>
+      </w:r>
+      <w:r>
+        <w:rPr>
+          <w:rFonts w:ascii="Consolas" w:eastAsia="Times New Roman" w:hAnsi="Consolas" w:cs="Times New Roman"/>
+          <w:color w:val="D4D4D4"/>
+          <w:sz w:val="21"/>
+          <w:szCs w:val="21"/>
+          <w:lang w:val="en-US"/>
+        </w:rPr>
+        <w:t xml:space="preserve"> </w:t>
+      </w:r>
+      <w:r>
+        <w:rPr>
+          <w:rFonts w:ascii="Consolas" w:eastAsia="Times New Roman" w:hAnsi="Consolas" w:cs="Times New Roman"/>
+          <w:color w:val="9CDCFE"/>
+          <w:sz w:val="21"/>
+          <w:szCs w:val="21"/>
+          <w:lang w:val="en-US"/>
+        </w:rPr>
+        <w:t>name</w:t>
+      </w:r>
+      <w:r>
+        <w:rPr>
+          <w:rFonts w:ascii="Consolas" w:eastAsia="Times New Roman" w:hAnsi="Consolas" w:cs="Times New Roman"/>
+          <w:color w:val="D4D4D4"/>
+          <w:sz w:val="21"/>
+          <w:szCs w:val="21"/>
+          <w:lang w:val="en-US"/>
+        </w:rPr>
+        <w:t>=</w:t>
+      </w:r>
+      <w:r>
+        <w:rPr>
+          <w:rFonts w:ascii="Consolas" w:eastAsia="Times New Roman" w:hAnsi="Consolas" w:cs="Times New Roman"/>
+          <w:color w:val="CE9178"/>
+          <w:sz w:val="21"/>
+          <w:szCs w:val="21"/>
+          <w:lang w:val="en-US"/>
+        </w:rPr>
+        <w:t>"viewport"</w:t>
+      </w:r>
+      <w:r>
+        <w:rPr>
+          <w:rFonts w:ascii="Consolas" w:eastAsia="Times New Roman" w:hAnsi="Consolas" w:cs="Times New Roman"/>
+          <w:color w:val="D4D4D4"/>
+          <w:sz w:val="21"/>
+          <w:szCs w:val="21"/>
+          <w:lang w:val="en-US"/>
+        </w:rPr>
+        <w:t xml:space="preserve"> </w:t>
+      </w:r>
+      <w:r>
+        <w:rPr>
+          <w:rFonts w:ascii="Consolas" w:eastAsia="Times New Roman" w:hAnsi="Consolas" w:cs="Times New Roman"/>
+          <w:color w:val="9CDCFE"/>
+          <w:sz w:val="21"/>
+          <w:szCs w:val="21"/>
+          <w:lang w:val="en-US"/>
+        </w:rPr>
+        <w:t>content</w:t>
+      </w:r>
+      <w:r>
+        <w:rPr>
+          <w:rFonts w:ascii="Consolas" w:eastAsia="Times New Roman" w:hAnsi="Consolas" w:cs="Times New Roman"/>
+          <w:color w:val="D4D4D4"/>
+          <w:sz w:val="21"/>
+          <w:szCs w:val="21"/>
+          <w:lang w:val="en-US"/>
+        </w:rPr>
+        <w:t>=</w:t>
+      </w:r>
+      <w:r>
+        <w:rPr>
+          <w:rFonts w:ascii="Consolas" w:eastAsia="Times New Roman" w:hAnsi="Consolas" w:cs="Times New Roman"/>
+          <w:color w:val="CE9178"/>
+          <w:sz w:val="21"/>
+          <w:szCs w:val="21"/>
+          <w:lang w:val="en-US"/>
+        </w:rPr>
+        <w:t>"width=device-width, initial-scale=1.0"</w:t>
+      </w:r>
+      <w:r>
+        <w:rPr>
+          <w:rFonts w:ascii="Consolas" w:eastAsia="Times New Roman" w:hAnsi="Consolas" w:cs="Times New Roman"/>
+          <w:color w:val="808080"/>
+          <w:sz w:val="21"/>
+          <w:szCs w:val="21"/>
+          <w:lang w:val="en-US"/>
+        </w:rPr>
+        <w:t>&gt;</w:t>
+      </w:r>
+    </w:p>
+    <w:p>
+      <w:pPr>
+        <w:shd w:val="clear" w:color="auto" w:fill="1E1E1E"/>
+        <w:spacing w:after="0" w:line="285" w:lineRule="atLeast"/>
+        <w:rPr>
+          <w:rFonts w:ascii="Consolas" w:eastAsia="Times New Roman" w:hAnsi="Consolas" w:cs="Times New Roman"/>
+          <w:color w:val="D4D4D4"/>
+          <w:sz w:val="21"/>
+          <w:szCs w:val="21"/>
+          <w:lang w:val="en-US"/>
+        </w:rPr>
+      </w:pPr>
+      <w:r>
+        <w:rPr>
+          <w:rFonts w:ascii="Consolas" w:eastAsia="Times New Roman" w:hAnsi="Consolas" w:cs="Times New Roman"/>
+          <w:color w:val="D4D4D4"/>
+          <w:sz w:val="21"/>
+          <w:szCs w:val="21"/>
+          <w:lang w:val="en-US"/>
+        </w:rPr>
+        <w:t xml:space="preserve">    </w:t>
+      </w:r>
+      <w:r>
+        <w:rPr>
+          <w:rFonts w:ascii="Consolas" w:eastAsia="Times New Roman" w:hAnsi="Consolas" w:cs="Times New Roman"/>
+          <w:color w:val="808080"/>
+          <w:sz w:val="21"/>
+          <w:szCs w:val="21"/>
+          <w:lang w:val="en-US"/>
+        </w:rPr>
+        <w:t>&lt;</w:t>
+      </w:r>
+      <w:r>
+        <w:rPr>
+          <w:rFonts w:ascii="Consolas" w:eastAsia="Times New Roman" w:hAnsi="Consolas" w:cs="Times New Roman"/>
+          <w:color w:val="569CD6"/>
+          <w:sz w:val="21"/>
+          <w:szCs w:val="21"/>
+          <w:lang w:val="en-US"/>
+        </w:rPr>
+        <w:t>link</w:t>
+      </w:r>
+      <w:r>
+        <w:rPr>
+          <w:rFonts w:ascii="Consolas" w:eastAsia="Times New Roman" w:hAnsi="Consolas" w:cs="Times New Roman"/>
+          <w:color w:val="D4D4D4"/>
+          <w:sz w:val="21"/>
+          <w:szCs w:val="21"/>
+          <w:lang w:val="en-US"/>
+        </w:rPr>
+        <w:t xml:space="preserve"> </w:t>
+      </w:r>
+      <w:r>
+        <w:rPr>
+          <w:rFonts w:ascii="Consolas" w:eastAsia="Times New Roman" w:hAnsi="Consolas" w:cs="Times New Roman"/>
+          <w:color w:val="9CDCFE"/>
+          <w:sz w:val="21"/>
+          <w:szCs w:val="21"/>
+          <w:lang w:val="en-US"/>
+        </w:rPr>
+        <w:t>rel</w:t>
+      </w:r>
+      <w:r>
+        <w:rPr>
+          <w:rFonts w:ascii="Consolas" w:eastAsia="Times New Roman" w:hAnsi="Consolas" w:cs="Times New Roman"/>
+          <w:color w:val="D4D4D4"/>
+          <w:sz w:val="21"/>
+          <w:szCs w:val="21"/>
+          <w:lang w:val="en-US"/>
+        </w:rPr>
+        <w:t>=</w:t>
+      </w:r>
+      <w:r>
+        <w:rPr>
+          <w:rFonts w:ascii="Consolas" w:eastAsia="Times New Roman" w:hAnsi="Consolas" w:cs="Times New Roman"/>
+          <w:color w:val="CE9178"/>
+          <w:sz w:val="21"/>
+          <w:szCs w:val="21"/>
+          <w:lang w:val="en-US"/>
+        </w:rPr>
+        <w:t>"stylesheet"</w:t>
+      </w:r>
+      <w:r>
+        <w:rPr>
+          <w:rFonts w:ascii="Consolas" w:eastAsia="Times New Roman" w:hAnsi="Consolas" w:cs="Times New Roman"/>
+          <w:color w:val="D4D4D4"/>
+          <w:sz w:val="21"/>
+          <w:szCs w:val="21"/>
+          <w:lang w:val="en-US"/>
+        </w:rPr>
+        <w:t xml:space="preserve"> </w:t>
+      </w:r>
+      <w:r>
+        <w:rPr>
+          <w:rFonts w:ascii="Consolas" w:eastAsia="Times New Roman" w:hAnsi="Consolas" w:cs="Times New Roman"/>
+          <w:color w:val="9CDCFE"/>
+          <w:sz w:val="21"/>
+          <w:szCs w:val="21"/>
+          <w:lang w:val="en-US"/>
+        </w:rPr>
+        <w:t>href</w:t>
+      </w:r>
+      <w:r>
+        <w:rPr>
+          <w:rFonts w:ascii="Consolas" w:eastAsia="Times New Roman" w:hAnsi="Consolas" w:cs="Times New Roman"/>
+          <w:color w:val="D4D4D4"/>
+          <w:sz w:val="21"/>
+          <w:szCs w:val="21"/>
+          <w:lang w:val="en-US"/>
+        </w:rPr>
+        <w:t>=</w:t>
+      </w:r>
+      <w:r>
+        <w:rPr>
+          <w:rFonts w:ascii="Consolas" w:eastAsia="Times New Roman" w:hAnsi="Consolas" w:cs="Times New Roman"/>
+          <w:color w:val="CE9178"/>
+          <w:sz w:val="21"/>
+          <w:szCs w:val="21"/>
+          <w:lang w:val="en-US"/>
+        </w:rPr>
+        <w:t>"https://s3.jp-tok.cloud-object-storage.appdomain.cloud/obj-bucket-1/styles.css"</w:t>
+      </w:r>
+      <w:r>
+        <w:rPr>
+          <w:rFonts w:ascii="Consolas" w:eastAsia="Times New Roman" w:hAnsi="Consolas" w:cs="Times New Roman"/>
+          <w:color w:val="808080"/>
+          <w:sz w:val="21"/>
+          <w:szCs w:val="21"/>
+          <w:lang w:val="en-US"/>
+        </w:rPr>
+        <w:t>&gt;</w:t>
+      </w:r>
+    </w:p>
+    <w:p>
+      <w:pPr>
+        <w:shd w:val="clear" w:color="auto" w:fill="1E1E1E"/>
+        <w:spacing w:after="0" w:line="285" w:lineRule="atLeast"/>
+        <w:rPr>
+          <w:rFonts w:ascii="Consolas" w:eastAsia="Times New Roman" w:hAnsi="Consolas" w:cs="Times New Roman"/>
+          <w:color w:val="D4D4D4"/>
+          <w:sz w:val="21"/>
+          <w:szCs w:val="21"/>
+          <w:lang w:val="en-US"/>
+        </w:rPr>
+      </w:pPr>
+      <w:r>
+        <w:rPr>
+          <w:rFonts w:ascii="Consolas" w:eastAsia="Times New Roman" w:hAnsi="Consolas" w:cs="Times New Roman"/>
+          <w:color w:val="D4D4D4"/>
+          <w:sz w:val="21"/>
+          <w:szCs w:val="21"/>
+          <w:lang w:val="en-US"/>
+        </w:rPr>
+        <w:t xml:space="preserve">    </w:t>
+      </w:r>
+      <w:r>
+        <w:rPr>
+          <w:rFonts w:ascii="Consolas" w:eastAsia="Times New Roman" w:hAnsi="Consolas" w:cs="Times New Roman"/>
+          <w:color w:val="6A9955"/>
+          <w:sz w:val="21"/>
+          <w:szCs w:val="21"/>
+          <w:lang w:val="en-US"/>
+        </w:rPr>
+        <w:t>&lt;!-- &lt;link rel="stylesheet" href="{{ url_for('static',filename='css/styles.css') }}"&gt; --&gt;</w:t>
+      </w:r>
+    </w:p>
+    <w:p>
+      <w:pPr>
+        <w:shd w:val="clear" w:color="auto" w:fill="1E1E1E"/>
+        <w:spacing w:after="0" w:line="285" w:lineRule="atLeast"/>
+        <w:rPr>
+          <w:rFonts w:ascii="Consolas" w:eastAsia="Times New Roman" w:hAnsi="Consolas" w:cs="Times New Roman"/>
+          <w:color w:val="D4D4D4"/>
+          <w:sz w:val="21"/>
+          <w:szCs w:val="21"/>
+          <w:lang w:val="en-US"/>
+        </w:rPr>
+      </w:pPr>
+      <w:r>
+        <w:rPr>
+          <w:rFonts w:ascii="Consolas" w:eastAsia="Times New Roman" w:hAnsi="Consolas" w:cs="Times New Roman"/>
+          <w:color w:val="D4D4D4"/>
+          <w:sz w:val="21"/>
+          <w:szCs w:val="21"/>
+          <w:lang w:val="en-US"/>
+        </w:rPr>
+        <w:t xml:space="preserve">    </w:t>
+      </w:r>
+      <w:r>
+        <w:rPr>
+          <w:rFonts w:ascii="Consolas" w:eastAsia="Times New Roman" w:hAnsi="Consolas" w:cs="Times New Roman"/>
+          <w:color w:val="808080"/>
+          <w:sz w:val="21"/>
+          <w:szCs w:val="21"/>
+          <w:lang w:val="en-US"/>
+        </w:rPr>
+        <w:t>&lt;</w:t>
+      </w:r>
+      <w:r>
+        <w:rPr>
+          <w:rFonts w:ascii="Consolas" w:eastAsia="Times New Roman" w:hAnsi="Consolas" w:cs="Times New Roman"/>
+          <w:color w:val="569CD6"/>
+          <w:sz w:val="21"/>
+          <w:szCs w:val="21"/>
+          <w:lang w:val="en-US"/>
+        </w:rPr>
+        <w:t>link</w:t>
+      </w:r>
+      <w:r>
+        <w:rPr>
+          <w:rFonts w:ascii="Consolas" w:eastAsia="Times New Roman" w:hAnsi="Consolas" w:cs="Times New Roman"/>
+          <w:color w:val="D4D4D4"/>
+          <w:sz w:val="21"/>
+          <w:szCs w:val="21"/>
+          <w:lang w:val="en-US"/>
+        </w:rPr>
+        <w:t xml:space="preserve"> </w:t>
+      </w:r>
+      <w:r>
+        <w:rPr>
+          <w:rFonts w:ascii="Consolas" w:eastAsia="Times New Roman" w:hAnsi="Consolas" w:cs="Times New Roman"/>
+          <w:color w:val="9CDCFE"/>
+          <w:sz w:val="21"/>
+          <w:szCs w:val="21"/>
+          <w:lang w:val="en-US"/>
+        </w:rPr>
+        <w:t>href</w:t>
+      </w:r>
+      <w:r>
+        <w:rPr>
+          <w:rFonts w:ascii="Consolas" w:eastAsia="Times New Roman" w:hAnsi="Consolas" w:cs="Times New Roman"/>
+          <w:color w:val="D4D4D4"/>
+          <w:sz w:val="21"/>
+          <w:szCs w:val="21"/>
+          <w:lang w:val="en-US"/>
+        </w:rPr>
+        <w:t>=</w:t>
+      </w:r>
+      <w:r>
+        <w:rPr>
+          <w:rFonts w:ascii="Consolas" w:eastAsia="Times New Roman" w:hAnsi="Consolas" w:cs="Times New Roman"/>
+          <w:color w:val="CE9178"/>
+          <w:sz w:val="21"/>
+          <w:szCs w:val="21"/>
+          <w:lang w:val="en-US"/>
+        </w:rPr>
+        <w:t>"https://cdn.jsdelivr.net/npm/bootstrap@5.0.2/dist/css/bootstrap.min.css"</w:t>
+      </w:r>
+      <w:r>
+        <w:rPr>
+          <w:rFonts w:ascii="Consolas" w:eastAsia="Times New Roman" w:hAnsi="Consolas" w:cs="Times New Roman"/>
+          <w:color w:val="D4D4D4"/>
+          <w:sz w:val="21"/>
+          <w:szCs w:val="21"/>
+          <w:lang w:val="en-US"/>
+        </w:rPr>
+        <w:t xml:space="preserve"> </w:t>
+      </w:r>
+      <w:r>
+        <w:rPr>
+          <w:rFonts w:ascii="Consolas" w:eastAsia="Times New Roman" w:hAnsi="Consolas" w:cs="Times New Roman"/>
+          <w:color w:val="9CDCFE"/>
+          <w:sz w:val="21"/>
+          <w:szCs w:val="21"/>
+          <w:lang w:val="en-US"/>
+        </w:rPr>
+        <w:t>rel</w:t>
+      </w:r>
+      <w:r>
+        <w:rPr>
+          <w:rFonts w:ascii="Consolas" w:eastAsia="Times New Roman" w:hAnsi="Consolas" w:cs="Times New Roman"/>
+          <w:color w:val="D4D4D4"/>
+          <w:sz w:val="21"/>
+          <w:szCs w:val="21"/>
+          <w:lang w:val="en-US"/>
+        </w:rPr>
+        <w:t>=</w:t>
+      </w:r>
+      <w:r>
+        <w:rPr>
+          <w:rFonts w:ascii="Consolas" w:eastAsia="Times New Roman" w:hAnsi="Consolas" w:cs="Times New Roman"/>
+          <w:color w:val="CE9178"/>
+          <w:sz w:val="21"/>
+          <w:szCs w:val="21"/>
+          <w:lang w:val="en-US"/>
+        </w:rPr>
+        <w:t>"stylesheet"</w:t>
+      </w:r>
+    </w:p>
+    <w:p>
+      <w:pPr>
+        <w:shd w:val="clear" w:color="auto" w:fill="1E1E1E"/>
+        <w:spacing w:after="0" w:line="285" w:lineRule="atLeast"/>
+        <w:rPr>
+          <w:rFonts w:ascii="Consolas" w:eastAsia="Times New Roman" w:hAnsi="Consolas" w:cs="Times New Roman"/>
+          <w:color w:val="D4D4D4"/>
+          <w:sz w:val="21"/>
+          <w:szCs w:val="21"/>
+          <w:lang w:val="en-US"/>
+        </w:rPr>
+      </w:pPr>
+      <w:r>
+        <w:rPr>
+          <w:rFonts w:ascii="Consolas" w:eastAsia="Times New Roman" w:hAnsi="Consolas" w:cs="Times New Roman"/>
+          <w:color w:val="D4D4D4"/>
+          <w:sz w:val="21"/>
+          <w:szCs w:val="21"/>
+          <w:lang w:val="en-US"/>
+        </w:rPr>
+        <w:t xml:space="preserve">        </w:t>
+      </w:r>
+      <w:r>
+        <w:rPr>
+          <w:rFonts w:ascii="Consolas" w:eastAsia="Times New Roman" w:hAnsi="Consolas" w:cs="Times New Roman"/>
+          <w:color w:val="9CDCFE"/>
+          <w:sz w:val="21"/>
+          <w:szCs w:val="21"/>
+          <w:lang w:val="en-US"/>
+        </w:rPr>
+        <w:t>integrity</w:t>
+      </w:r>
+      <w:r>
+        <w:rPr>
+          <w:rFonts w:ascii="Consolas" w:eastAsia="Times New Roman" w:hAnsi="Consolas" w:cs="Times New Roman"/>
+          <w:color w:val="D4D4D4"/>
+          <w:sz w:val="21"/>
+          <w:szCs w:val="21"/>
+          <w:lang w:val="en-US"/>
+        </w:rPr>
+        <w:t>=</w:t>
+      </w:r>
+      <w:r>
+        <w:rPr>
+          <w:rFonts w:ascii="Consolas" w:eastAsia="Times New Roman" w:hAnsi="Consolas" w:cs="Times New Roman"/>
+          <w:color w:val="CE9178"/>
+          <w:sz w:val="21"/>
+          <w:szCs w:val="21"/>
+          <w:lang w:val="en-US"/>
+        </w:rPr>
+        <w:t>"sha384-EVSTQN3/azprG1Anm3QDgpJLIm9Nao0Yz1ztcQTwFspd3yD65VohhpuuCOmLASjC"</w:t>
+      </w:r>
+      <w:r>
+        <w:rPr>
+          <w:rFonts w:ascii="Consolas" w:eastAsia="Times New Roman" w:hAnsi="Consolas" w:cs="Times New Roman"/>
+          <w:color w:val="D4D4D4"/>
+          <w:sz w:val="21"/>
+          <w:szCs w:val="21"/>
+          <w:lang w:val="en-US"/>
+        </w:rPr>
+        <w:t xml:space="preserve"> </w:t>
+      </w:r>
+      <w:r>
+        <w:rPr>
+          <w:rFonts w:ascii="Consolas" w:eastAsia="Times New Roman" w:hAnsi="Consolas" w:cs="Times New Roman"/>
+          <w:color w:val="9CDCFE"/>
+          <w:sz w:val="21"/>
+          <w:szCs w:val="21"/>
+          <w:lang w:val="en-US"/>
+        </w:rPr>
+        <w:t>crossorigin</w:t>
+      </w:r>
+      <w:r>
+        <w:rPr>
+          <w:rFonts w:ascii="Consolas" w:eastAsia="Times New Roman" w:hAnsi="Consolas" w:cs="Times New Roman"/>
+          <w:color w:val="D4D4D4"/>
+          <w:sz w:val="21"/>
+          <w:szCs w:val="21"/>
+          <w:lang w:val="en-US"/>
+        </w:rPr>
+        <w:t>=</w:t>
+      </w:r>
+      <w:r>
+        <w:rPr>
+          <w:rFonts w:ascii="Consolas" w:eastAsia="Times New Roman" w:hAnsi="Consolas" w:cs="Times New Roman"/>
+          <w:color w:val="CE9178"/>
+          <w:sz w:val="21"/>
+          <w:szCs w:val="21"/>
+          <w:lang w:val="en-US"/>
+        </w:rPr>
+        <w:t>"anonymous"</w:t>
+      </w:r>
+      <w:r>
+        <w:rPr>
+          <w:rFonts w:ascii="Consolas" w:eastAsia="Times New Roman" w:hAnsi="Consolas" w:cs="Times New Roman"/>
+          <w:color w:val="808080"/>
+          <w:sz w:val="21"/>
+          <w:szCs w:val="21"/>
+          <w:lang w:val="en-US"/>
+        </w:rPr>
+        <w:t>&gt;</w:t>
+      </w:r>
+    </w:p>
+    <w:p>
+      <w:pPr>
+        <w:shd w:val="clear" w:color="auto" w:fill="1E1E1E"/>
+        <w:spacing w:after="0" w:line="285" w:lineRule="atLeast"/>
+        <w:rPr>
+          <w:rFonts w:ascii="Consolas" w:eastAsia="Times New Roman" w:hAnsi="Consolas" w:cs="Times New Roman"/>
+          <w:color w:val="D4D4D4"/>
+          <w:sz w:val="21"/>
+          <w:szCs w:val="21"/>
+          <w:lang w:val="en-US"/>
+        </w:rPr>
+      </w:pPr>
+      <w:r>
+        <w:rPr>
+          <w:rFonts w:ascii="Consolas" w:eastAsia="Times New Roman" w:hAnsi="Consolas" w:cs="Times New Roman"/>
+          <w:color w:val="D4D4D4"/>
+          <w:sz w:val="21"/>
+          <w:szCs w:val="21"/>
+          <w:lang w:val="en-US"/>
+        </w:rPr>
+        <w:t xml:space="preserve">    </w:t>
+      </w:r>
+      <w:r>
+        <w:rPr>
+          <w:rFonts w:ascii="Consolas" w:eastAsia="Times New Roman" w:hAnsi="Consolas" w:cs="Times New Roman"/>
+          <w:color w:val="808080"/>
+          <w:sz w:val="21"/>
+          <w:szCs w:val="21"/>
+          <w:lang w:val="en-US"/>
+        </w:rPr>
+        <w:t>&lt;</w:t>
+      </w:r>
+      <w:r>
+        <w:rPr>
+          <w:rFonts w:ascii="Consolas" w:eastAsia="Times New Roman" w:hAnsi="Consolas" w:cs="Times New Roman"/>
+          <w:color w:val="569CD6"/>
+          <w:sz w:val="21"/>
+          <w:szCs w:val="21"/>
+          <w:lang w:val="en-US"/>
+        </w:rPr>
+        <w:t>script</w:t>
+      </w:r>
+      <w:r>
+        <w:rPr>
+          <w:rFonts w:ascii="Consolas" w:eastAsia="Times New Roman" w:hAnsi="Consolas" w:cs="Times New Roman"/>
+          <w:color w:val="D4D4D4"/>
+          <w:sz w:val="21"/>
+          <w:szCs w:val="21"/>
+          <w:lang w:val="en-US"/>
+        </w:rPr>
+        <w:t xml:space="preserve"> </w:t>
+      </w:r>
+      <w:r>
+        <w:rPr>
+          <w:rFonts w:ascii="Consolas" w:eastAsia="Times New Roman" w:hAnsi="Consolas" w:cs="Times New Roman"/>
+          <w:color w:val="9CDCFE"/>
+          <w:sz w:val="21"/>
+          <w:szCs w:val="21"/>
+          <w:lang w:val="en-US"/>
+        </w:rPr>
+        <w:t>src</w:t>
+      </w:r>
+      <w:r>
+        <w:rPr>
+          <w:rFonts w:ascii="Consolas" w:eastAsia="Times New Roman" w:hAnsi="Consolas" w:cs="Times New Roman"/>
+          <w:color w:val="D4D4D4"/>
+          <w:sz w:val="21"/>
+          <w:szCs w:val="21"/>
+          <w:lang w:val="en-US"/>
+        </w:rPr>
+        <w:t>=</w:t>
+      </w:r>
+      <w:r>
+        <w:rPr>
+          <w:rFonts w:ascii="Consolas" w:eastAsia="Times New Roman" w:hAnsi="Consolas" w:cs="Times New Roman"/>
+          <w:color w:val="CE9178"/>
+          <w:sz w:val="21"/>
+          <w:szCs w:val="21"/>
+          <w:lang w:val="en-US"/>
+        </w:rPr>
+        <w:t>"https://cdn.jsdelivr.net/npm/bootstrap@5.0.2/dist/js/bootstrap.bundle.min.js"</w:t>
+      </w:r>
+    </w:p>
+    <w:p>
+      <w:pPr>
+        <w:shd w:val="clear" w:color="auto" w:fill="1E1E1E"/>
+        <w:spacing w:after="0" w:line="285" w:lineRule="atLeast"/>
+        <w:rPr>
+          <w:rFonts w:ascii="Consolas" w:eastAsia="Times New Roman" w:hAnsi="Consolas" w:cs="Times New Roman"/>
+          <w:color w:val="D4D4D4"/>
+          <w:sz w:val="21"/>
+          <w:szCs w:val="21"/>
+          <w:lang w:val="en-US"/>
+        </w:rPr>
+      </w:pPr>
+      <w:r>
+        <w:rPr>
+          <w:rFonts w:ascii="Consolas" w:eastAsia="Times New Roman" w:hAnsi="Consolas" w:cs="Times New Roman"/>
+          <w:color w:val="D4D4D4"/>
+          <w:sz w:val="21"/>
+          <w:szCs w:val="21"/>
+          <w:lang w:val="en-US"/>
+        </w:rPr>
+        <w:t xml:space="preserve">        </w:t>
+      </w:r>
+      <w:r>
+        <w:rPr>
+          <w:rFonts w:ascii="Consolas" w:eastAsia="Times New Roman" w:hAnsi="Consolas" w:cs="Times New Roman"/>
+          <w:color w:val="9CDCFE"/>
+          <w:sz w:val="21"/>
+          <w:szCs w:val="21"/>
+          <w:lang w:val="en-US"/>
+        </w:rPr>
+        <w:t>integrity</w:t>
+      </w:r>
+      <w:r>
+        <w:rPr>
+          <w:rFonts w:ascii="Consolas" w:eastAsia="Times New Roman" w:hAnsi="Consolas" w:cs="Times New Roman"/>
+          <w:color w:val="D4D4D4"/>
+          <w:sz w:val="21"/>
+          <w:szCs w:val="21"/>
+          <w:lang w:val="en-US"/>
+        </w:rPr>
+        <w:t>=</w:t>
+      </w:r>
+      <w:r>
+        <w:rPr>
+          <w:rFonts w:ascii="Consolas" w:eastAsia="Times New Roman" w:hAnsi="Consolas" w:cs="Times New Roman"/>
+          <w:color w:val="CE9178"/>
+          <w:sz w:val="21"/>
+          <w:szCs w:val="21"/>
+          <w:lang w:val="en-US"/>
+        </w:rPr>
+        <w:t>"sha384-MrcW6ZMFYlzcLA8Nl+NtUVF0sA7MsXsP1UyJoMp4YLEuNSfAP+JcXn/tWtIaxVXM"</w:t>
+      </w:r>
+    </w:p>
+    <w:p>
+      <w:pPr>
+        <w:shd w:val="clear" w:color="auto" w:fill="1E1E1E"/>
+        <w:spacing w:after="0" w:line="285" w:lineRule="atLeast"/>
+        <w:rPr>
+          <w:rFonts w:ascii="Consolas" w:eastAsia="Times New Roman" w:hAnsi="Consolas" w:cs="Times New Roman"/>
+          <w:color w:val="D4D4D4"/>
+          <w:sz w:val="21"/>
+          <w:szCs w:val="21"/>
+          <w:lang w:val="en-US"/>
+        </w:rPr>
+      </w:pPr>
+      <w:r>
+        <w:rPr>
+          <w:rFonts w:ascii="Consolas" w:eastAsia="Times New Roman" w:hAnsi="Consolas" w:cs="Times New Roman"/>
+          <w:color w:val="D4D4D4"/>
+          <w:sz w:val="21"/>
+          <w:szCs w:val="21"/>
+          <w:lang w:val="en-US"/>
+        </w:rPr>
+        <w:t xml:space="preserve">        </w:t>
+      </w:r>
+      <w:r>
+        <w:rPr>
+          <w:rFonts w:ascii="Consolas" w:eastAsia="Times New Roman" w:hAnsi="Consolas" w:cs="Times New Roman"/>
+          <w:color w:val="9CDCFE"/>
+          <w:sz w:val="21"/>
+          <w:szCs w:val="21"/>
+          <w:lang w:val="en-US"/>
+        </w:rPr>
+        <w:t>crossorigin</w:t>
+      </w:r>
+      <w:r>
+        <w:rPr>
+          <w:rFonts w:ascii="Consolas" w:eastAsia="Times New Roman" w:hAnsi="Consolas" w:cs="Times New Roman"/>
+          <w:color w:val="D4D4D4"/>
+          <w:sz w:val="21"/>
+          <w:szCs w:val="21"/>
+          <w:lang w:val="en-US"/>
+        </w:rPr>
+        <w:t>=</w:t>
+      </w:r>
+      <w:r>
+        <w:rPr>
+          <w:rFonts w:ascii="Consolas" w:eastAsia="Times New Roman" w:hAnsi="Consolas" w:cs="Times New Roman"/>
+          <w:color w:val="CE9178"/>
+          <w:sz w:val="21"/>
+          <w:szCs w:val="21"/>
+          <w:lang w:val="en-US"/>
+        </w:rPr>
+        <w:t>"anonymous"</w:t>
+      </w:r>
+      <w:r>
+        <w:rPr>
+          <w:rFonts w:ascii="Consolas" w:eastAsia="Times New Roman" w:hAnsi="Consolas" w:cs="Times New Roman"/>
+          <w:color w:val="808080"/>
+          <w:sz w:val="21"/>
+          <w:szCs w:val="21"/>
+          <w:lang w:val="en-US"/>
+        </w:rPr>
+        <w:t>&gt;&lt;/</w:t>
+      </w:r>
+      <w:r>
+        <w:rPr>
+          <w:rFonts w:ascii="Consolas" w:eastAsia="Times New Roman" w:hAnsi="Consolas" w:cs="Times New Roman"/>
+          <w:color w:val="569CD6"/>
+          <w:sz w:val="21"/>
+          <w:szCs w:val="21"/>
+          <w:lang w:val="en-US"/>
+        </w:rPr>
+        <w:t>script</w:t>
+      </w:r>
+      <w:r>
+        <w:rPr>
+          <w:rFonts w:ascii="Consolas" w:eastAsia="Times New Roman" w:hAnsi="Consolas" w:cs="Times New Roman"/>
+          <w:color w:val="808080"/>
+          <w:sz w:val="21"/>
+          <w:szCs w:val="21"/>
+          <w:lang w:val="en-US"/>
+        </w:rPr>
+        <w:t>&gt;</w:t>
+      </w:r>
+    </w:p>
+    <w:p>
+      <w:pPr>
+        <w:shd w:val="clear" w:color="auto" w:fill="1E1E1E"/>
+        <w:spacing w:after="0" w:line="285" w:lineRule="atLeast"/>
+        <w:rPr>
+          <w:rFonts w:ascii="Consolas" w:eastAsia="Times New Roman" w:hAnsi="Consolas" w:cs="Times New Roman"/>
+          <w:color w:val="D4D4D4"/>
+          <w:sz w:val="21"/>
+          <w:szCs w:val="21"/>
+          <w:lang w:val="en-US"/>
+        </w:rPr>
+      </w:pPr>
+      <w:r>
+        <w:rPr>
+          <w:rFonts w:ascii="Consolas" w:eastAsia="Times New Roman" w:hAnsi="Consolas" w:cs="Times New Roman"/>
+          <w:color w:val="D4D4D4"/>
+          <w:sz w:val="21"/>
+          <w:szCs w:val="21"/>
+          <w:lang w:val="en-US"/>
+        </w:rPr>
+        <w:t xml:space="preserve">    </w:t>
+      </w:r>
+      <w:r>
+        <w:rPr>
+          <w:rFonts w:ascii="Consolas" w:eastAsia="Times New Roman" w:hAnsi="Consolas" w:cs="Times New Roman"/>
+          <w:color w:val="808080"/>
+          <w:sz w:val="21"/>
+          <w:szCs w:val="21"/>
+          <w:lang w:val="en-US"/>
+        </w:rPr>
+        <w:t>&lt;</w:t>
+      </w:r>
+      <w:r>
+        <w:rPr>
+          <w:rFonts w:ascii="Consolas" w:eastAsia="Times New Roman" w:hAnsi="Consolas" w:cs="Times New Roman"/>
+          <w:color w:val="569CD6"/>
+          <w:sz w:val="21"/>
+          <w:szCs w:val="21"/>
+          <w:lang w:val="en-US"/>
+        </w:rPr>
+        <w:t>title</w:t>
+      </w:r>
+      <w:r>
+        <w:rPr>
+          <w:rFonts w:ascii="Consolas" w:eastAsia="Times New Roman" w:hAnsi="Consolas" w:cs="Times New Roman"/>
+          <w:color w:val="808080"/>
+          <w:sz w:val="21"/>
+          <w:szCs w:val="21"/>
+          <w:lang w:val="en-US"/>
+        </w:rPr>
+        <w:t>&gt;</w:t>
+      </w:r>
+      <w:r>
+        <w:rPr>
+          <w:rFonts w:ascii="Consolas" w:eastAsia="Times New Roman" w:hAnsi="Consolas" w:cs="Times New Roman"/>
+          <w:color w:val="D4D4D4"/>
+          <w:sz w:val="21"/>
+          <w:szCs w:val="21"/>
+          <w:lang w:val="en-US"/>
+        </w:rPr>
+        <w:t>IBM Object Storage</w:t>
+      </w:r>
+      <w:r>
+        <w:rPr>
+          <w:rFonts w:ascii="Consolas" w:eastAsia="Times New Roman" w:hAnsi="Consolas" w:cs="Times New Roman"/>
+          <w:color w:val="808080"/>
+          <w:sz w:val="21"/>
+          <w:szCs w:val="21"/>
+          <w:lang w:val="en-US"/>
+        </w:rPr>
+        <w:t>&lt;/</w:t>
+      </w:r>
+      <w:r>
+        <w:rPr>
+          <w:rFonts w:ascii="Consolas" w:eastAsia="Times New Roman" w:hAnsi="Consolas" w:cs="Times New Roman"/>
+          <w:color w:val="569CD6"/>
+          <w:sz w:val="21"/>
+          <w:szCs w:val="21"/>
+          <w:lang w:val="en-US"/>
+        </w:rPr>
+        <w:t>title</w:t>
+      </w:r>
+      <w:r>
+        <w:rPr>
+          <w:rFonts w:ascii="Consolas" w:eastAsia="Times New Roman" w:hAnsi="Consolas" w:cs="Times New Roman"/>
+          <w:color w:val="808080"/>
+          <w:sz w:val="21"/>
+          <w:szCs w:val="21"/>
+          <w:lang w:val="en-US"/>
+        </w:rPr>
+        <w:t>&gt;</w:t>
+      </w:r>
+    </w:p>
+    <w:p>
+      <w:pPr>
+        <w:shd w:val="clear" w:color="auto" w:fill="1E1E1E"/>
+        <w:spacing w:after="0" w:line="285" w:lineRule="atLeast"/>
+        <w:rPr>
+          <w:rFonts w:ascii="Consolas" w:eastAsia="Times New Roman" w:hAnsi="Consolas" w:cs="Times New Roman"/>
+          <w:color w:val="D4D4D4"/>
+          <w:sz w:val="21"/>
+          <w:szCs w:val="21"/>
+          <w:lang w:val="en-US"/>
+        </w:rPr>
+      </w:pPr>
+      <w:r>
+        <w:rPr>
+          <w:rFonts w:ascii="Consolas" w:eastAsia="Times New Roman" w:hAnsi="Consolas" w:cs="Times New Roman"/>
+          <w:color w:val="808080"/>
+          <w:sz w:val="21"/>
+          <w:szCs w:val="21"/>
+          <w:lang w:val="en-US"/>
+        </w:rPr>
+        <w:t>&lt;/</w:t>
+      </w:r>
+      <w:r>
+        <w:rPr>
+          <w:rFonts w:ascii="Consolas" w:eastAsia="Times New Roman" w:hAnsi="Consolas" w:cs="Times New Roman"/>
+          <w:color w:val="569CD6"/>
+          <w:sz w:val="21"/>
+          <w:szCs w:val="21"/>
+          <w:lang w:val="en-US"/>
+        </w:rPr>
+        <w:t>head</w:t>
+      </w:r>
+      <w:r>
+        <w:rPr>
+          <w:rFonts w:ascii="Consolas" w:eastAsia="Times New Roman" w:hAnsi="Consolas" w:cs="Times New Roman"/>
+          <w:color w:val="808080"/>
+          <w:sz w:val="21"/>
+          <w:szCs w:val="21"/>
+          <w:lang w:val="en-US"/>
+        </w:rPr>
+        <w:t>&gt;</w:t>
+      </w:r>
+    </w:p>
+    <w:p>
+      <w:pPr>
+        <w:shd w:val="clear" w:color="auto" w:fill="1E1E1E"/>
+        <w:spacing w:after="0" w:line="285" w:lineRule="atLeast"/>
+        <w:rPr>
+          <w:rFonts w:ascii="Consolas" w:eastAsia="Times New Roman" w:hAnsi="Consolas" w:cs="Times New Roman"/>
+          <w:color w:val="D4D4D4"/>
+          <w:sz w:val="21"/>
+          <w:szCs w:val="21"/>
+          <w:lang w:val="en-US"/>
+        </w:rPr>
+      </w:pPr>
+      <w:r>
+        <w:rPr>
+          <w:rFonts w:ascii="Consolas" w:eastAsia="Times New Roman" w:hAnsi="Consolas" w:cs="Times New Roman"/>
+          <w:color w:val="808080"/>
+          <w:sz w:val="21"/>
+          <w:szCs w:val="21"/>
+          <w:lang w:val="en-US"/>
+        </w:rPr>
+        <w:t>&lt;</w:t>
+      </w:r>
+      <w:r>
+        <w:rPr>
+          <w:rFonts w:ascii="Consolas" w:eastAsia="Times New Roman" w:hAnsi="Consolas" w:cs="Times New Roman"/>
+          <w:color w:val="569CD6"/>
+          <w:sz w:val="21"/>
+          <w:szCs w:val="21"/>
+          <w:lang w:val="en-US"/>
+        </w:rPr>
+        <w:t>body</w:t>
+      </w:r>
+      <w:r>
+        <w:rPr>
+          <w:rFonts w:ascii="Consolas" w:eastAsia="Times New Roman" w:hAnsi="Consolas" w:cs="Times New Roman"/>
+          <w:color w:val="808080"/>
+          <w:sz w:val="21"/>
+          <w:szCs w:val="21"/>
+          <w:lang w:val="en-US"/>
+        </w:rPr>
+        <w:t>&gt;</w:t>
+      </w:r>
+    </w:p>
+    <w:p>
+      <w:pPr>
+        <w:shd w:val="clear" w:color="auto" w:fill="1E1E1E"/>
+        <w:spacing w:after="0" w:line="285" w:lineRule="atLeast"/>
+        <w:rPr>
+          <w:rFonts w:ascii="Consolas" w:eastAsia="Times New Roman" w:hAnsi="Consolas" w:cs="Times New Roman"/>
+          <w:color w:val="D4D4D4"/>
+          <w:sz w:val="21"/>
+          <w:szCs w:val="21"/>
+          <w:lang w:val="en-US"/>
+        </w:rPr>
+      </w:pPr>
+      <w:r>
+        <w:rPr>
+          <w:rFonts w:ascii="Consolas" w:eastAsia="Times New Roman" w:hAnsi="Consolas" w:cs="Times New Roman"/>
+          <w:color w:val="D4D4D4"/>
+          <w:sz w:val="21"/>
+          <w:szCs w:val="21"/>
+          <w:lang w:val="en-US"/>
+        </w:rPr>
+        <w:t xml:space="preserve">    </w:t>
+      </w:r>
+      <w:r>
+        <w:rPr>
+          <w:rFonts w:ascii="Consolas" w:eastAsia="Times New Roman" w:hAnsi="Consolas" w:cs="Times New Roman"/>
+          <w:color w:val="808080"/>
+          <w:sz w:val="21"/>
+          <w:szCs w:val="21"/>
+          <w:lang w:val="en-US"/>
+        </w:rPr>
+        <w:t>&lt;</w:t>
+      </w:r>
+      <w:r>
+        <w:rPr>
+          <w:rFonts w:ascii="Consolas" w:eastAsia="Times New Roman" w:hAnsi="Consolas" w:cs="Times New Roman"/>
+          <w:color w:val="569CD6"/>
+          <w:sz w:val="21"/>
+          <w:szCs w:val="21"/>
+          <w:lang w:val="en-US"/>
+        </w:rPr>
+        <w:t>div</w:t>
+      </w:r>
+      <w:r>
+        <w:rPr>
+          <w:rFonts w:ascii="Consolas" w:eastAsia="Times New Roman" w:hAnsi="Consolas" w:cs="Times New Roman"/>
+          <w:color w:val="D4D4D4"/>
+          <w:sz w:val="21"/>
+          <w:szCs w:val="21"/>
+          <w:lang w:val="en-US"/>
+        </w:rPr>
+        <w:t xml:space="preserve"> </w:t>
+      </w:r>
+      <w:r>
+        <w:rPr>
+          <w:rFonts w:ascii="Consolas" w:eastAsia="Times New Roman" w:hAnsi="Consolas" w:cs="Times New Roman"/>
+          <w:color w:val="9CDCFE"/>
+          <w:sz w:val="21"/>
+          <w:szCs w:val="21"/>
+          <w:lang w:val="en-US"/>
+        </w:rPr>
+        <w:t>class</w:t>
+      </w:r>
+      <w:r>
+        <w:rPr>
+          <w:rFonts w:ascii="Consolas" w:eastAsia="Times New Roman" w:hAnsi="Consolas" w:cs="Times New Roman"/>
+          <w:color w:val="D4D4D4"/>
+          <w:sz w:val="21"/>
+          <w:szCs w:val="21"/>
+          <w:lang w:val="en-US"/>
+        </w:rPr>
+        <w:t>=</w:t>
+      </w:r>
+      <w:r>
+        <w:rPr>
+          <w:rFonts w:ascii="Consolas" w:eastAsia="Times New Roman" w:hAnsi="Consolas" w:cs="Times New Roman"/>
+          <w:color w:val="CE9178"/>
+          <w:sz w:val="21"/>
+          <w:szCs w:val="21"/>
+          <w:lang w:val="en-US"/>
+        </w:rPr>
+        <w:t>"content"</w:t>
+      </w:r>
+      <w:r>
+        <w:rPr>
+          <w:rFonts w:ascii="Consolas" w:eastAsia="Times New Roman" w:hAnsi="Consolas" w:cs="Times New Roman"/>
+          <w:color w:val="808080"/>
+          <w:sz w:val="21"/>
+          <w:szCs w:val="21"/>
+          <w:lang w:val="en-US"/>
+        </w:rPr>
+        <w:t>&gt;</w:t>
+      </w:r>
+    </w:p>
+    <w:p>
+      <w:pPr>
+        <w:shd w:val="clear" w:color="auto" w:fill="1E1E1E"/>
+        <w:spacing w:after="0" w:line="285" w:lineRule="atLeast"/>
+        <w:rPr>
+          <w:rFonts w:ascii="Consolas" w:eastAsia="Times New Roman" w:hAnsi="Consolas" w:cs="Times New Roman"/>
+          <w:color w:val="D4D4D4"/>
+          <w:sz w:val="21"/>
+          <w:szCs w:val="21"/>
+          <w:lang w:val="en-US"/>
+        </w:rPr>
+      </w:pPr>
+      <w:r>
+        <w:rPr>
+          <w:rFonts w:ascii="Consolas" w:eastAsia="Times New Roman" w:hAnsi="Consolas" w:cs="Times New Roman"/>
+          <w:color w:val="D4D4D4"/>
+          <w:sz w:val="21"/>
+          <w:szCs w:val="21"/>
+          <w:lang w:val="en-US"/>
+        </w:rPr>
+        <w:t xml:space="preserve">        </w:t>
+      </w:r>
+      <w:r>
+        <w:rPr>
+          <w:rFonts w:ascii="Consolas" w:eastAsia="Times New Roman" w:hAnsi="Consolas" w:cs="Times New Roman"/>
+          <w:color w:val="808080"/>
+          <w:sz w:val="21"/>
+          <w:szCs w:val="21"/>
+          <w:lang w:val="en-US"/>
+        </w:rPr>
+        <w:t>&lt;</w:t>
+      </w:r>
+      <w:r>
+        <w:rPr>
+          <w:rFonts w:ascii="Consolas" w:eastAsia="Times New Roman" w:hAnsi="Consolas" w:cs="Times New Roman"/>
+          <w:color w:val="569CD6"/>
+          <w:sz w:val="21"/>
+          <w:szCs w:val="21"/>
+          <w:lang w:val="en-US"/>
+        </w:rPr>
+        <w:t>h1</w:t>
+      </w:r>
+      <w:r>
+        <w:rPr>
+          <w:rFonts w:ascii="Consolas" w:eastAsia="Times New Roman" w:hAnsi="Consolas" w:cs="Times New Roman"/>
+          <w:color w:val="D4D4D4"/>
+          <w:sz w:val="21"/>
+          <w:szCs w:val="21"/>
+          <w:lang w:val="en-US"/>
+        </w:rPr>
+        <w:t xml:space="preserve"> </w:t>
+      </w:r>
+      <w:r>
+        <w:rPr>
+          <w:rFonts w:ascii="Consolas" w:eastAsia="Times New Roman" w:hAnsi="Consolas" w:cs="Times New Roman"/>
+          <w:color w:val="9CDCFE"/>
+          <w:sz w:val="21"/>
+          <w:szCs w:val="21"/>
+          <w:lang w:val="en-US"/>
+        </w:rPr>
+        <w:t>class</w:t>
+      </w:r>
+      <w:r>
+        <w:rPr>
+          <w:rFonts w:ascii="Consolas" w:eastAsia="Times New Roman" w:hAnsi="Consolas" w:cs="Times New Roman"/>
+          <w:color w:val="D4D4D4"/>
+          <w:sz w:val="21"/>
+          <w:szCs w:val="21"/>
+          <w:lang w:val="en-US"/>
+        </w:rPr>
+        <w:t>=</w:t>
+      </w:r>
+      <w:r>
+        <w:rPr>
+          <w:rFonts w:ascii="Consolas" w:eastAsia="Times New Roman" w:hAnsi="Consolas" w:cs="Times New Roman"/>
+          <w:color w:val="CE9178"/>
+          <w:sz w:val="21"/>
+          <w:szCs w:val="21"/>
+          <w:lang w:val="en-US"/>
+        </w:rPr>
+        <w:t>"display-1"</w:t>
+      </w:r>
+      <w:r>
+        <w:rPr>
+          <w:rFonts w:ascii="Consolas" w:eastAsia="Times New Roman" w:hAnsi="Consolas" w:cs="Times New Roman"/>
+          <w:color w:val="808080"/>
+          <w:sz w:val="21"/>
+          <w:szCs w:val="21"/>
+          <w:lang w:val="en-US"/>
+        </w:rPr>
+        <w:t>&gt;</w:t>
+      </w:r>
+      <w:r>
+        <w:rPr>
+          <w:rFonts w:ascii="Consolas" w:eastAsia="Times New Roman" w:hAnsi="Consolas" w:cs="Times New Roman"/>
+          <w:color w:val="D4D4D4"/>
+          <w:sz w:val="21"/>
+          <w:szCs w:val="21"/>
+          <w:lang w:val="en-US"/>
+        </w:rPr>
+        <w:t>Object Storage images</w:t>
+      </w:r>
+      <w:r>
+        <w:rPr>
+          <w:rFonts w:ascii="Consolas" w:eastAsia="Times New Roman" w:hAnsi="Consolas" w:cs="Times New Roman"/>
+          <w:color w:val="808080"/>
+          <w:sz w:val="21"/>
+          <w:szCs w:val="21"/>
+          <w:lang w:val="en-US"/>
+        </w:rPr>
+        <w:t>&lt;/</w:t>
+      </w:r>
+      <w:r>
+        <w:rPr>
+          <w:rFonts w:ascii="Consolas" w:eastAsia="Times New Roman" w:hAnsi="Consolas" w:cs="Times New Roman"/>
+          <w:color w:val="569CD6"/>
+          <w:sz w:val="21"/>
+          <w:szCs w:val="21"/>
+          <w:lang w:val="en-US"/>
+        </w:rPr>
+        <w:t>h1</w:t>
+      </w:r>
+      <w:r>
+        <w:rPr>
+          <w:rFonts w:ascii="Consolas" w:eastAsia="Times New Roman" w:hAnsi="Consolas" w:cs="Times New Roman"/>
+          <w:color w:val="808080"/>
+          <w:sz w:val="21"/>
+          <w:szCs w:val="21"/>
+          <w:lang w:val="en-US"/>
+        </w:rPr>
+        <w:t>&gt;</w:t>
+      </w:r>
+    </w:p>
+    <w:p>
+      <w:pPr>
+        <w:shd w:val="clear" w:color="auto" w:fill="1E1E1E"/>
+        <w:spacing w:after="0" w:line="285" w:lineRule="atLeast"/>
+        <w:rPr>
+          <w:rFonts w:ascii="Consolas" w:eastAsia="Times New Roman" w:hAnsi="Consolas" w:cs="Times New Roman"/>
+          <w:color w:val="D4D4D4"/>
+          <w:sz w:val="21"/>
+          <w:szCs w:val="21"/>
+          <w:lang w:val="en-US"/>
+        </w:rPr>
+      </w:pPr>
+      <w:r>
+        <w:rPr>
+          <w:rFonts w:ascii="Consolas" w:eastAsia="Times New Roman" w:hAnsi="Consolas" w:cs="Times New Roman"/>
+          <w:color w:val="D4D4D4"/>
+          <w:sz w:val="21"/>
+          <w:szCs w:val="21"/>
+          <w:lang w:val="en-US"/>
+        </w:rPr>
+        <w:t xml:space="preserve">        </w:t>
+      </w:r>
+      <w:r>
+        <w:rPr>
+          <w:rFonts w:ascii="Consolas" w:eastAsia="Times New Roman" w:hAnsi="Consolas" w:cs="Times New Roman"/>
+          <w:color w:val="808080"/>
+          <w:sz w:val="21"/>
+          <w:szCs w:val="21"/>
+          <w:lang w:val="en-US"/>
+        </w:rPr>
+        <w:t>&lt;</w:t>
+      </w:r>
+      <w:r>
+        <w:rPr>
+          <w:rFonts w:ascii="Consolas" w:eastAsia="Times New Roman" w:hAnsi="Consolas" w:cs="Times New Roman"/>
+          <w:color w:val="569CD6"/>
+          <w:sz w:val="21"/>
+          <w:szCs w:val="21"/>
+          <w:lang w:val="en-US"/>
+        </w:rPr>
+        <w:t>div</w:t>
+      </w:r>
+      <w:r>
+        <w:rPr>
+          <w:rFonts w:ascii="Consolas" w:eastAsia="Times New Roman" w:hAnsi="Consolas" w:cs="Times New Roman"/>
+          <w:color w:val="D4D4D4"/>
+          <w:sz w:val="21"/>
+          <w:szCs w:val="21"/>
+          <w:lang w:val="en-US"/>
+        </w:rPr>
+        <w:t xml:space="preserve"> </w:t>
+      </w:r>
+      <w:r>
+        <w:rPr>
+          <w:rFonts w:ascii="Consolas" w:eastAsia="Times New Roman" w:hAnsi="Consolas" w:cs="Times New Roman"/>
+          <w:color w:val="9CDCFE"/>
+          <w:sz w:val="21"/>
+          <w:szCs w:val="21"/>
+          <w:lang w:val="en-US"/>
+        </w:rPr>
+        <w:t>class</w:t>
+      </w:r>
+      <w:r>
+        <w:rPr>
+          <w:rFonts w:ascii="Consolas" w:eastAsia="Times New Roman" w:hAnsi="Consolas" w:cs="Times New Roman"/>
+          <w:color w:val="D4D4D4"/>
+          <w:sz w:val="21"/>
+          <w:szCs w:val="21"/>
+          <w:lang w:val="en-US"/>
+        </w:rPr>
+        <w:t>=</w:t>
+      </w:r>
+      <w:r>
+        <w:rPr>
+          <w:rFonts w:ascii="Consolas" w:eastAsia="Times New Roman" w:hAnsi="Consolas" w:cs="Times New Roman"/>
+          <w:color w:val="CE9178"/>
+          <w:sz w:val="21"/>
+          <w:szCs w:val="21"/>
+          <w:lang w:val="en-US"/>
+        </w:rPr>
+        <w:t>"row"</w:t>
+      </w:r>
+      <w:r>
+        <w:rPr>
+          <w:rFonts w:ascii="Consolas" w:eastAsia="Times New Roman" w:hAnsi="Consolas" w:cs="Times New Roman"/>
+          <w:color w:val="808080"/>
+          <w:sz w:val="21"/>
+          <w:szCs w:val="21"/>
+          <w:lang w:val="en-US"/>
+        </w:rPr>
+        <w:t>&gt;</w:t>
+      </w:r>
+    </w:p>
+    <w:p>
+      <w:pPr>
+        <w:shd w:val="clear" w:color="auto" w:fill="1E1E1E"/>
+        <w:spacing w:after="0" w:line="285" w:lineRule="atLeast"/>
+        <w:rPr>
+          <w:rFonts w:ascii="Consolas" w:eastAsia="Times New Roman" w:hAnsi="Consolas" w:cs="Times New Roman"/>
+          <w:color w:val="D4D4D4"/>
+          <w:sz w:val="21"/>
+          <w:szCs w:val="21"/>
+          <w:lang w:val="en-US"/>
+        </w:rPr>
+      </w:pPr>
+      <w:r>
+        <w:rPr>
+          <w:rFonts w:ascii="Consolas" w:eastAsia="Times New Roman" w:hAnsi="Consolas" w:cs="Times New Roman"/>
+          <w:color w:val="D4D4D4"/>
+          <w:sz w:val="21"/>
+          <w:szCs w:val="21"/>
+          <w:lang w:val="en-US"/>
+        </w:rPr>
+        <w:t>            {% for img in files: %}</w:t>
+      </w:r>
+    </w:p>
+    <w:p>
+      <w:pPr>
+        <w:shd w:val="clear" w:color="auto" w:fill="1E1E1E"/>
+        <w:spacing w:after="0" w:line="285" w:lineRule="atLeast"/>
+        <w:rPr>
+          <w:rFonts w:ascii="Consolas" w:eastAsia="Times New Roman" w:hAnsi="Consolas" w:cs="Times New Roman"/>
+          <w:color w:val="D4D4D4"/>
+          <w:sz w:val="21"/>
+          <w:szCs w:val="21"/>
+          <w:lang w:val="en-US"/>
+        </w:rPr>
+      </w:pPr>
+      <w:r>
+        <w:rPr>
+          <w:rFonts w:ascii="Consolas" w:eastAsia="Times New Roman" w:hAnsi="Consolas" w:cs="Times New Roman"/>
+          <w:color w:val="D4D4D4"/>
+          <w:sz w:val="21"/>
+          <w:szCs w:val="21"/>
+          <w:lang w:val="en-US"/>
+        </w:rPr>
+        <w:t xml:space="preserve">            </w:t>
+      </w:r>
+      <w:r>
+        <w:rPr>
+          <w:rFonts w:ascii="Consolas" w:eastAsia="Times New Roman" w:hAnsi="Consolas" w:cs="Times New Roman"/>
+          <w:color w:val="808080"/>
+          <w:sz w:val="21"/>
+          <w:szCs w:val="21"/>
+          <w:lang w:val="en-US"/>
+        </w:rPr>
+        <w:t>&lt;</w:t>
+      </w:r>
+      <w:r>
+        <w:rPr>
+          <w:rFonts w:ascii="Consolas" w:eastAsia="Times New Roman" w:hAnsi="Consolas" w:cs="Times New Roman"/>
+          <w:color w:val="569CD6"/>
+          <w:sz w:val="21"/>
+          <w:szCs w:val="21"/>
+          <w:lang w:val="en-US"/>
+        </w:rPr>
+        <w:t>div</w:t>
+      </w:r>
+      <w:r>
+        <w:rPr>
+          <w:rFonts w:ascii="Consolas" w:eastAsia="Times New Roman" w:hAnsi="Consolas" w:cs="Times New Roman"/>
+          <w:color w:val="D4D4D4"/>
+          <w:sz w:val="21"/>
+          <w:szCs w:val="21"/>
+          <w:lang w:val="en-US"/>
+        </w:rPr>
+        <w:t xml:space="preserve"> </w:t>
+      </w:r>
+      <w:r>
+        <w:rPr>
+          <w:rFonts w:ascii="Consolas" w:eastAsia="Times New Roman" w:hAnsi="Consolas" w:cs="Times New Roman"/>
+          <w:color w:val="9CDCFE"/>
+          <w:sz w:val="21"/>
+          <w:szCs w:val="21"/>
+          <w:lang w:val="en-US"/>
+        </w:rPr>
+        <w:t>class</w:t>
+      </w:r>
+      <w:r>
+        <w:rPr>
+          <w:rFonts w:ascii="Consolas" w:eastAsia="Times New Roman" w:hAnsi="Consolas" w:cs="Times New Roman"/>
+          <w:color w:val="D4D4D4"/>
+          <w:sz w:val="21"/>
+          <w:szCs w:val="21"/>
+          <w:lang w:val="en-US"/>
+        </w:rPr>
+        <w:t>=</w:t>
+      </w:r>
+      <w:r>
+        <w:rPr>
+          <w:rFonts w:ascii="Consolas" w:eastAsia="Times New Roman" w:hAnsi="Consolas" w:cs="Times New Roman"/>
+          <w:color w:val="CE9178"/>
+          <w:sz w:val="21"/>
+          <w:szCs w:val="21"/>
+          <w:lang w:val="en-US"/>
+        </w:rPr>
+        <w:t>"col"</w:t>
+      </w:r>
+      <w:r>
+        <w:rPr>
+          <w:rFonts w:ascii="Consolas" w:eastAsia="Times New Roman" w:hAnsi="Consolas" w:cs="Times New Roman"/>
+          <w:color w:val="808080"/>
+          <w:sz w:val="21"/>
+          <w:szCs w:val="21"/>
+          <w:lang w:val="en-US"/>
+        </w:rPr>
+        <w:t>&gt;</w:t>
+      </w:r>
+    </w:p>
+    <w:p>
+      <w:pPr>
+        <w:shd w:val="clear" w:color="auto" w:fill="1E1E1E"/>
+        <w:spacing w:after="0" w:line="285" w:lineRule="atLeast"/>
+        <w:rPr>
+          <w:rFonts w:ascii="Consolas" w:eastAsia="Times New Roman" w:hAnsi="Consolas" w:cs="Times New Roman"/>
+          <w:color w:val="D4D4D4"/>
+          <w:sz w:val="21"/>
+          <w:szCs w:val="21"/>
+          <w:lang w:val="en-US"/>
+        </w:rPr>
+      </w:pPr>
+      <w:r>
+        <w:rPr>
+          <w:rFonts w:ascii="Consolas" w:eastAsia="Times New Roman" w:hAnsi="Consolas" w:cs="Times New Roman"/>
+          <w:color w:val="D4D4D4"/>
+          <w:sz w:val="21"/>
+          <w:szCs w:val="21"/>
+          <w:lang w:val="en-US"/>
+        </w:rPr>
+        <w:t xml:space="preserve">                </w:t>
+      </w:r>
+      <w:r>
+        <w:rPr>
+          <w:rFonts w:ascii="Consolas" w:eastAsia="Times New Roman" w:hAnsi="Consolas" w:cs="Times New Roman"/>
+          <w:color w:val="808080"/>
+          <w:sz w:val="21"/>
+          <w:szCs w:val="21"/>
+          <w:lang w:val="en-US"/>
+        </w:rPr>
+        <w:t>&lt;</w:t>
+      </w:r>
+      <w:r>
+        <w:rPr>
+          <w:rFonts w:ascii="Consolas" w:eastAsia="Times New Roman" w:hAnsi="Consolas" w:cs="Times New Roman"/>
+          <w:color w:val="569CD6"/>
+          <w:sz w:val="21"/>
+          <w:szCs w:val="21"/>
+          <w:lang w:val="en-US"/>
+        </w:rPr>
+        <w:t>div</w:t>
+      </w:r>
+      <w:r>
+        <w:rPr>
+          <w:rFonts w:ascii="Consolas" w:eastAsia="Times New Roman" w:hAnsi="Consolas" w:cs="Times New Roman"/>
+          <w:color w:val="D4D4D4"/>
+          <w:sz w:val="21"/>
+          <w:szCs w:val="21"/>
+          <w:lang w:val="en-US"/>
+        </w:rPr>
+        <w:t xml:space="preserve"> </w:t>
+      </w:r>
+      <w:r>
+        <w:rPr>
+          <w:rFonts w:ascii="Consolas" w:eastAsia="Times New Roman" w:hAnsi="Consolas" w:cs="Times New Roman"/>
+          <w:color w:val="9CDCFE"/>
+          <w:sz w:val="21"/>
+          <w:szCs w:val="21"/>
+          <w:lang w:val="en-US"/>
+        </w:rPr>
+        <w:t>class</w:t>
+      </w:r>
+      <w:r>
+        <w:rPr>
+          <w:rFonts w:ascii="Consolas" w:eastAsia="Times New Roman" w:hAnsi="Consolas" w:cs="Times New Roman"/>
+          <w:color w:val="D4D4D4"/>
+          <w:sz w:val="21"/>
+          <w:szCs w:val="21"/>
+          <w:lang w:val="en-US"/>
+        </w:rPr>
+        <w:t>=</w:t>
+      </w:r>
+      <w:r>
+        <w:rPr>
+          <w:rFonts w:ascii="Consolas" w:eastAsia="Times New Roman" w:hAnsi="Consolas" w:cs="Times New Roman"/>
+          <w:color w:val="CE9178"/>
+          <w:sz w:val="21"/>
+          <w:szCs w:val="21"/>
+          <w:lang w:val="en-US"/>
+        </w:rPr>
+        <w:t>"polaroid"</w:t>
+      </w:r>
+      <w:r>
+        <w:rPr>
+          <w:rFonts w:ascii="Consolas" w:eastAsia="Times New Roman" w:hAnsi="Consolas" w:cs="Times New Roman"/>
+          <w:color w:val="808080"/>
+          <w:sz w:val="21"/>
+          <w:szCs w:val="21"/>
+          <w:lang w:val="en-US"/>
+        </w:rPr>
+        <w:t>&gt;</w:t>
+      </w:r>
+    </w:p>
+    <w:p>
+      <w:pPr>
+        <w:shd w:val="clear" w:color="auto" w:fill="1E1E1E"/>
+        <w:spacing w:after="0" w:line="285" w:lineRule="atLeast"/>
+        <w:rPr>
+          <w:rFonts w:ascii="Consolas" w:eastAsia="Times New Roman" w:hAnsi="Consolas" w:cs="Times New Roman"/>
+          <w:color w:val="D4D4D4"/>
+          <w:sz w:val="21"/>
+          <w:szCs w:val="21"/>
+          <w:lang w:val="en-US"/>
+        </w:rPr>
+      </w:pPr>
+      <w:r>
+        <w:rPr>
+          <w:rFonts w:ascii="Consolas" w:eastAsia="Times New Roman" w:hAnsi="Consolas" w:cs="Times New Roman"/>
+          <w:color w:val="D4D4D4"/>
+          <w:sz w:val="21"/>
+          <w:szCs w:val="21"/>
+          <w:lang w:val="en-US"/>
+        </w:rPr>
+        <w:t xml:space="preserve">                    </w:t>
+      </w:r>
+      <w:r>
+        <w:rPr>
+          <w:rFonts w:ascii="Consolas" w:eastAsia="Times New Roman" w:hAnsi="Consolas" w:cs="Times New Roman"/>
+          <w:color w:val="808080"/>
+          <w:sz w:val="21"/>
+          <w:szCs w:val="21"/>
+          <w:lang w:val="en-US"/>
+        </w:rPr>
+        <w:t>&lt;</w:t>
+      </w:r>
+      <w:r>
+        <w:rPr>
+          <w:rFonts w:ascii="Consolas" w:eastAsia="Times New Roman" w:hAnsi="Consolas" w:cs="Times New Roman"/>
+          <w:color w:val="569CD6"/>
+          <w:sz w:val="21"/>
+          <w:szCs w:val="21"/>
+          <w:lang w:val="en-US"/>
+        </w:rPr>
+        <w:t>img</w:t>
+      </w:r>
+      <w:r>
+        <w:rPr>
+          <w:rFonts w:ascii="Consolas" w:eastAsia="Times New Roman" w:hAnsi="Consolas" w:cs="Times New Roman"/>
+          <w:color w:val="D4D4D4"/>
+          <w:sz w:val="21"/>
+          <w:szCs w:val="21"/>
+          <w:lang w:val="en-US"/>
+        </w:rPr>
+        <w:t xml:space="preserve"> </w:t>
+      </w:r>
+      <w:r>
+        <w:rPr>
+          <w:rFonts w:ascii="Consolas" w:eastAsia="Times New Roman" w:hAnsi="Consolas" w:cs="Times New Roman"/>
+          <w:color w:val="9CDCFE"/>
+          <w:sz w:val="21"/>
+          <w:szCs w:val="21"/>
+          <w:lang w:val="en-US"/>
+        </w:rPr>
+        <w:t>src</w:t>
+      </w:r>
+      <w:r>
+        <w:rPr>
+          <w:rFonts w:ascii="Consolas" w:eastAsia="Times New Roman" w:hAnsi="Consolas" w:cs="Times New Roman"/>
+          <w:color w:val="D4D4D4"/>
+          <w:sz w:val="21"/>
+          <w:szCs w:val="21"/>
+          <w:lang w:val="en-US"/>
+        </w:rPr>
+        <w:t>=</w:t>
+      </w:r>
+      <w:r>
+        <w:rPr>
+          <w:rFonts w:ascii="Consolas" w:eastAsia="Times New Roman" w:hAnsi="Consolas" w:cs="Times New Roman"/>
+          <w:color w:val="CE9178"/>
+          <w:sz w:val="21"/>
+          <w:szCs w:val="21"/>
+          <w:lang w:val="en-US"/>
+        </w:rPr>
+        <w:t>"https://s3.jp-tok.cloud-object-storage.appdomain.cloud/obj-bucket-1/{{img}}"</w:t>
+      </w:r>
+      <w:r>
+        <w:rPr>
+          <w:rFonts w:ascii="Consolas" w:eastAsia="Times New Roman" w:hAnsi="Consolas" w:cs="Times New Roman"/>
+          <w:color w:val="D4D4D4"/>
+          <w:sz w:val="21"/>
+          <w:szCs w:val="21"/>
+          <w:lang w:val="en-US"/>
+        </w:rPr>
+        <w:t xml:space="preserve"> </w:t>
+      </w:r>
+      <w:r>
+        <w:rPr>
+          <w:rFonts w:ascii="Consolas" w:eastAsia="Times New Roman" w:hAnsi="Consolas" w:cs="Times New Roman"/>
+          <w:color w:val="9CDCFE"/>
+          <w:sz w:val="21"/>
+          <w:szCs w:val="21"/>
+          <w:lang w:val="en-US"/>
+        </w:rPr>
+        <w:t>alt</w:t>
+      </w:r>
+      <w:r>
+        <w:rPr>
+          <w:rFonts w:ascii="Consolas" w:eastAsia="Times New Roman" w:hAnsi="Consolas" w:cs="Times New Roman"/>
+          <w:color w:val="D4D4D4"/>
+          <w:sz w:val="21"/>
+          <w:szCs w:val="21"/>
+          <w:lang w:val="en-US"/>
+        </w:rPr>
+        <w:t>=</w:t>
+      </w:r>
+      <w:r>
+        <w:rPr>
+          <w:rFonts w:ascii="Consolas" w:eastAsia="Times New Roman" w:hAnsi="Consolas" w:cs="Times New Roman"/>
+          <w:color w:val="CE9178"/>
+          <w:sz w:val="21"/>
+          <w:szCs w:val="21"/>
+          <w:lang w:val="en-US"/>
+        </w:rPr>
+        <w:t>"{{img}}"</w:t>
+      </w:r>
+    </w:p>
+    <w:p>
+      <w:pPr>
+        <w:shd w:val="clear" w:color="auto" w:fill="1E1E1E"/>
+        <w:spacing w:after="0" w:line="285" w:lineRule="atLeast"/>
+        <w:rPr>
+          <w:rFonts w:ascii="Consolas" w:eastAsia="Times New Roman" w:hAnsi="Consolas" w:cs="Times New Roman"/>
+          <w:color w:val="D4D4D4"/>
+          <w:sz w:val="21"/>
+          <w:szCs w:val="21"/>
+          <w:lang w:val="en-US"/>
+        </w:rPr>
+      </w:pPr>
+      <w:r>
+        <w:rPr>
+          <w:rFonts w:ascii="Consolas" w:eastAsia="Times New Roman" w:hAnsi="Consolas" w:cs="Times New Roman"/>
+          <w:color w:val="D4D4D4"/>
+          <w:sz w:val="21"/>
+          <w:szCs w:val="21"/>
+          <w:lang w:val="en-US"/>
+        </w:rPr>
+        <w:t xml:space="preserve">                        </w:t>
+      </w:r>
+      <w:r>
+        <w:rPr>
+          <w:rFonts w:ascii="Consolas" w:eastAsia="Times New Roman" w:hAnsi="Consolas" w:cs="Times New Roman"/>
+          <w:color w:val="9CDCFE"/>
+          <w:sz w:val="21"/>
+          <w:szCs w:val="21"/>
+          <w:lang w:val="en-US"/>
+        </w:rPr>
+        <w:t>style</w:t>
+      </w:r>
+      <w:r>
+        <w:rPr>
+          <w:rFonts w:ascii="Consolas" w:eastAsia="Times New Roman" w:hAnsi="Consolas" w:cs="Times New Roman"/>
+          <w:color w:val="D4D4D4"/>
+          <w:sz w:val="21"/>
+          <w:szCs w:val="21"/>
+          <w:lang w:val="en-US"/>
+        </w:rPr>
+        <w:t>=</w:t>
+      </w:r>
+      <w:r>
+        <w:rPr>
+          <w:rFonts w:ascii="Consolas" w:eastAsia="Times New Roman" w:hAnsi="Consolas" w:cs="Times New Roman"/>
+          <w:color w:val="CE9178"/>
+          <w:sz w:val="21"/>
+          <w:szCs w:val="21"/>
+          <w:lang w:val="en-US"/>
+        </w:rPr>
+        <w:t>"width:100%"</w:t>
+      </w:r>
+      <w:r>
+        <w:rPr>
+          <w:rFonts w:ascii="Consolas" w:eastAsia="Times New Roman" w:hAnsi="Consolas" w:cs="Times New Roman"/>
+          <w:color w:val="808080"/>
+          <w:sz w:val="21"/>
+          <w:szCs w:val="21"/>
+          <w:lang w:val="en-US"/>
+        </w:rPr>
+        <w:t>&gt;</w:t>
+      </w:r>
+    </w:p>
+    <w:p>
+      <w:pPr>
+        <w:shd w:val="clear" w:color="auto" w:fill="1E1E1E"/>
+        <w:spacing w:after="0" w:line="285" w:lineRule="atLeast"/>
+        <w:rPr>
+          <w:rFonts w:ascii="Consolas" w:eastAsia="Times New Roman" w:hAnsi="Consolas" w:cs="Times New Roman"/>
+          <w:color w:val="D4D4D4"/>
+          <w:sz w:val="21"/>
+          <w:szCs w:val="21"/>
+          <w:lang w:val="en-US"/>
+        </w:rPr>
+      </w:pPr>
+      <w:r>
+        <w:rPr>
+          <w:rFonts w:ascii="Consolas" w:eastAsia="Times New Roman" w:hAnsi="Consolas" w:cs="Times New Roman"/>
+          <w:color w:val="D4D4D4"/>
+          <w:sz w:val="21"/>
+          <w:szCs w:val="21"/>
+          <w:lang w:val="en-US"/>
+        </w:rPr>
+        <w:t xml:space="preserve">                    </w:t>
+      </w:r>
+      <w:r>
+        <w:rPr>
+          <w:rFonts w:ascii="Consolas" w:eastAsia="Times New Roman" w:hAnsi="Consolas" w:cs="Times New Roman"/>
+          <w:color w:val="808080"/>
+          <w:sz w:val="21"/>
+          <w:szCs w:val="21"/>
+          <w:lang w:val="en-US"/>
+        </w:rPr>
+        <w:t>&lt;</w:t>
+      </w:r>
+      <w:r>
+        <w:rPr>
+          <w:rFonts w:ascii="Consolas" w:eastAsia="Times New Roman" w:hAnsi="Consolas" w:cs="Times New Roman"/>
+          <w:color w:val="569CD6"/>
+          <w:sz w:val="21"/>
+          <w:szCs w:val="21"/>
+          <w:lang w:val="en-US"/>
+        </w:rPr>
+        <w:t>div</w:t>
+      </w:r>
+      <w:r>
+        <w:rPr>
+          <w:rFonts w:ascii="Consolas" w:eastAsia="Times New Roman" w:hAnsi="Consolas" w:cs="Times New Roman"/>
+          <w:color w:val="D4D4D4"/>
+          <w:sz w:val="21"/>
+          <w:szCs w:val="21"/>
+          <w:lang w:val="en-US"/>
+        </w:rPr>
+        <w:t xml:space="preserve"> </w:t>
+      </w:r>
+      <w:r>
+        <w:rPr>
+          <w:rFonts w:ascii="Consolas" w:eastAsia="Times New Roman" w:hAnsi="Consolas" w:cs="Times New Roman"/>
+          <w:color w:val="9CDCFE"/>
+          <w:sz w:val="21"/>
+          <w:szCs w:val="21"/>
+          <w:lang w:val="en-US"/>
+        </w:rPr>
+        <w:t>class</w:t>
+      </w:r>
+      <w:r>
+        <w:rPr>
+          <w:rFonts w:ascii="Consolas" w:eastAsia="Times New Roman" w:hAnsi="Consolas" w:cs="Times New Roman"/>
+          <w:color w:val="D4D4D4"/>
+          <w:sz w:val="21"/>
+          <w:szCs w:val="21"/>
+          <w:lang w:val="en-US"/>
+        </w:rPr>
+        <w:t>=</w:t>
+      </w:r>
+      <w:r>
+        <w:rPr>
+          <w:rFonts w:ascii="Consolas" w:eastAsia="Times New Roman" w:hAnsi="Consolas" w:cs="Times New Roman"/>
+          <w:color w:val="CE9178"/>
+          <w:sz w:val="21"/>
+          <w:szCs w:val="21"/>
+          <w:lang w:val="en-US"/>
+        </w:rPr>
+        <w:t>"label-text"</w:t>
+      </w:r>
+      <w:r>
+        <w:rPr>
+          <w:rFonts w:ascii="Consolas" w:eastAsia="Times New Roman" w:hAnsi="Consolas" w:cs="Times New Roman"/>
+          <w:color w:val="808080"/>
+          <w:sz w:val="21"/>
+          <w:szCs w:val="21"/>
+          <w:lang w:val="en-US"/>
+        </w:rPr>
+        <w:t>&gt;</w:t>
+      </w:r>
+    </w:p>
+    <w:p>
+      <w:pPr>
+        <w:shd w:val="clear" w:color="auto" w:fill="1E1E1E"/>
+        <w:spacing w:after="0" w:line="285" w:lineRule="atLeast"/>
+        <w:rPr>
+          <w:rFonts w:ascii="Consolas" w:eastAsia="Times New Roman" w:hAnsi="Consolas" w:cs="Times New Roman"/>
+          <w:color w:val="D4D4D4"/>
+          <w:sz w:val="21"/>
+          <w:szCs w:val="21"/>
+          <w:lang w:val="en-US"/>
+        </w:rPr>
+      </w:pPr>
+      <w:r>
+        <w:rPr>
+          <w:rFonts w:ascii="Consolas" w:eastAsia="Times New Roman" w:hAnsi="Consolas" w:cs="Times New Roman"/>
+          <w:color w:val="D4D4D4"/>
+          <w:sz w:val="21"/>
+          <w:szCs w:val="21"/>
+          <w:lang w:val="en-US"/>
+        </w:rPr>
+        <w:lastRenderedPageBreak/>
+        <w:t xml:space="preserve">                        </w:t>
+      </w:r>
+      <w:r>
+        <w:rPr>
+          <w:rFonts w:ascii="Consolas" w:eastAsia="Times New Roman" w:hAnsi="Consolas" w:cs="Times New Roman"/>
+          <w:color w:val="808080"/>
+          <w:sz w:val="21"/>
+          <w:szCs w:val="21"/>
+          <w:lang w:val="en-US"/>
+        </w:rPr>
+        <w:t>&lt;</w:t>
+      </w:r>
+      <w:r>
+        <w:rPr>
+          <w:rFonts w:ascii="Consolas" w:eastAsia="Times New Roman" w:hAnsi="Consolas" w:cs="Times New Roman"/>
+          <w:color w:val="569CD6"/>
+          <w:sz w:val="21"/>
+          <w:szCs w:val="21"/>
+          <w:lang w:val="en-US"/>
+        </w:rPr>
+        <w:t>p</w:t>
+      </w:r>
+      <w:r>
+        <w:rPr>
+          <w:rFonts w:ascii="Consolas" w:eastAsia="Times New Roman" w:hAnsi="Consolas" w:cs="Times New Roman"/>
+          <w:color w:val="808080"/>
+          <w:sz w:val="21"/>
+          <w:szCs w:val="21"/>
+          <w:lang w:val="en-US"/>
+        </w:rPr>
+        <w:t>&gt;</w:t>
+      </w:r>
+      <w:r>
+        <w:rPr>
+          <w:rFonts w:ascii="Consolas" w:eastAsia="Times New Roman" w:hAnsi="Consolas" w:cs="Times New Roman"/>
+          <w:color w:val="D4D4D4"/>
+          <w:sz w:val="21"/>
+          <w:szCs w:val="21"/>
+          <w:lang w:val="en-US"/>
+        </w:rPr>
+        <w:t>{{img}}</w:t>
+      </w:r>
+      <w:r>
+        <w:rPr>
+          <w:rFonts w:ascii="Consolas" w:eastAsia="Times New Roman" w:hAnsi="Consolas" w:cs="Times New Roman"/>
+          <w:color w:val="808080"/>
+          <w:sz w:val="21"/>
+          <w:szCs w:val="21"/>
+          <w:lang w:val="en-US"/>
+        </w:rPr>
+        <w:t>&lt;/</w:t>
+      </w:r>
+      <w:r>
+        <w:rPr>
+          <w:rFonts w:ascii="Consolas" w:eastAsia="Times New Roman" w:hAnsi="Consolas" w:cs="Times New Roman"/>
+          <w:color w:val="569CD6"/>
+          <w:sz w:val="21"/>
+          <w:szCs w:val="21"/>
+          <w:lang w:val="en-US"/>
+        </w:rPr>
+        <w:t>p</w:t>
+      </w:r>
+      <w:r>
+        <w:rPr>
+          <w:rFonts w:ascii="Consolas" w:eastAsia="Times New Roman" w:hAnsi="Consolas" w:cs="Times New Roman"/>
+          <w:color w:val="808080"/>
+          <w:sz w:val="21"/>
+          <w:szCs w:val="21"/>
+          <w:lang w:val="en-US"/>
+        </w:rPr>
+        <w:t>&gt;</w:t>
+      </w:r>
+    </w:p>
+    <w:p>
+      <w:pPr>
+        <w:shd w:val="clear" w:color="auto" w:fill="1E1E1E"/>
+        <w:spacing w:after="0" w:line="285" w:lineRule="atLeast"/>
+        <w:rPr>
+          <w:rFonts w:ascii="Consolas" w:eastAsia="Times New Roman" w:hAnsi="Consolas" w:cs="Times New Roman"/>
+          <w:color w:val="D4D4D4"/>
+          <w:sz w:val="21"/>
+          <w:szCs w:val="21"/>
+          <w:lang w:val="en-US"/>
+        </w:rPr>
+      </w:pPr>
+      <w:r>
+        <w:rPr>
+          <w:rFonts w:ascii="Consolas" w:eastAsia="Times New Roman" w:hAnsi="Consolas" w:cs="Times New Roman"/>
+          <w:color w:val="D4D4D4"/>
+          <w:sz w:val="21"/>
+          <w:szCs w:val="21"/>
+          <w:lang w:val="en-US"/>
+        </w:rPr>
+        <w:t xml:space="preserve">                    </w:t>
+      </w:r>
+      <w:r>
+        <w:rPr>
+          <w:rFonts w:ascii="Consolas" w:eastAsia="Times New Roman" w:hAnsi="Consolas" w:cs="Times New Roman"/>
+          <w:color w:val="808080"/>
+          <w:sz w:val="21"/>
+          <w:szCs w:val="21"/>
+          <w:lang w:val="en-US"/>
+        </w:rPr>
+        <w:t>&lt;/</w:t>
+      </w:r>
+      <w:r>
+        <w:rPr>
+          <w:rFonts w:ascii="Consolas" w:eastAsia="Times New Roman" w:hAnsi="Consolas" w:cs="Times New Roman"/>
+          <w:color w:val="569CD6"/>
+          <w:sz w:val="21"/>
+          <w:szCs w:val="21"/>
+          <w:lang w:val="en-US"/>
+        </w:rPr>
+        <w:t>div</w:t>
+      </w:r>
+      <w:r>
+        <w:rPr>
+          <w:rFonts w:ascii="Consolas" w:eastAsia="Times New Roman" w:hAnsi="Consolas" w:cs="Times New Roman"/>
+          <w:color w:val="808080"/>
+          <w:sz w:val="21"/>
+          <w:szCs w:val="21"/>
+          <w:lang w:val="en-US"/>
+        </w:rPr>
+        <w:t>&gt;</w:t>
+      </w:r>
+    </w:p>
+    <w:p>
+      <w:pPr>
+        <w:shd w:val="clear" w:color="auto" w:fill="1E1E1E"/>
+        <w:spacing w:after="0" w:line="285" w:lineRule="atLeast"/>
+        <w:rPr>
+          <w:rFonts w:ascii="Consolas" w:eastAsia="Times New Roman" w:hAnsi="Consolas" w:cs="Times New Roman"/>
+          <w:color w:val="D4D4D4"/>
+          <w:sz w:val="21"/>
+          <w:szCs w:val="21"/>
+          <w:lang w:val="en-US"/>
+        </w:rPr>
+      </w:pPr>
+      <w:r>
+        <w:rPr>
+          <w:rFonts w:ascii="Consolas" w:eastAsia="Times New Roman" w:hAnsi="Consolas" w:cs="Times New Roman"/>
+          <w:color w:val="D4D4D4"/>
+          <w:sz w:val="21"/>
+          <w:szCs w:val="21"/>
+          <w:lang w:val="en-US"/>
+        </w:rPr>
+        <w:t xml:space="preserve">                </w:t>
+      </w:r>
+      <w:r>
+        <w:rPr>
+          <w:rFonts w:ascii="Consolas" w:eastAsia="Times New Roman" w:hAnsi="Consolas" w:cs="Times New Roman"/>
+          <w:color w:val="808080"/>
+          <w:sz w:val="21"/>
+          <w:szCs w:val="21"/>
+          <w:lang w:val="en-US"/>
+        </w:rPr>
+        <w:t>&lt;/</w:t>
+      </w:r>
+      <w:r>
+        <w:rPr>
+          <w:rFonts w:ascii="Consolas" w:eastAsia="Times New Roman" w:hAnsi="Consolas" w:cs="Times New Roman"/>
+          <w:color w:val="569CD6"/>
+          <w:sz w:val="21"/>
+          <w:szCs w:val="21"/>
+          <w:lang w:val="en-US"/>
+        </w:rPr>
+        <w:t>div</w:t>
+      </w:r>
+      <w:r>
+        <w:rPr>
+          <w:rFonts w:ascii="Consolas" w:eastAsia="Times New Roman" w:hAnsi="Consolas" w:cs="Times New Roman"/>
+          <w:color w:val="808080"/>
+          <w:sz w:val="21"/>
+          <w:szCs w:val="21"/>
+          <w:lang w:val="en-US"/>
+        </w:rPr>
+        <w:t>&gt;</w:t>
+      </w:r>
+    </w:p>
+    <w:p>
+      <w:pPr>
+        <w:shd w:val="clear" w:color="auto" w:fill="1E1E1E"/>
+        <w:spacing w:after="0" w:line="285" w:lineRule="atLeast"/>
+        <w:rPr>
+          <w:rFonts w:ascii="Consolas" w:eastAsia="Times New Roman" w:hAnsi="Consolas" w:cs="Times New Roman"/>
+          <w:color w:val="D4D4D4"/>
+          <w:sz w:val="21"/>
+          <w:szCs w:val="21"/>
+          <w:lang w:val="en-US"/>
+        </w:rPr>
+      </w:pPr>
+      <w:r>
+        <w:rPr>
+          <w:rFonts w:ascii="Consolas" w:eastAsia="Times New Roman" w:hAnsi="Consolas" w:cs="Times New Roman"/>
+          <w:color w:val="D4D4D4"/>
+          <w:sz w:val="21"/>
+          <w:szCs w:val="21"/>
+          <w:lang w:val="en-US"/>
+        </w:rPr>
+        <w:t xml:space="preserve">            </w:t>
+      </w:r>
+      <w:r>
+        <w:rPr>
+          <w:rFonts w:ascii="Consolas" w:eastAsia="Times New Roman" w:hAnsi="Consolas" w:cs="Times New Roman"/>
+          <w:color w:val="808080"/>
+          <w:sz w:val="21"/>
+          <w:szCs w:val="21"/>
+          <w:lang w:val="en-US"/>
+        </w:rPr>
+        <w:t>&lt;/</w:t>
+      </w:r>
+      <w:r>
+        <w:rPr>
+          <w:rFonts w:ascii="Consolas" w:eastAsia="Times New Roman" w:hAnsi="Consolas" w:cs="Times New Roman"/>
+          <w:color w:val="569CD6"/>
+          <w:sz w:val="21"/>
+          <w:szCs w:val="21"/>
+          <w:lang w:val="en-US"/>
+        </w:rPr>
+        <w:t>div</w:t>
+      </w:r>
+      <w:r>
+        <w:rPr>
+          <w:rFonts w:ascii="Consolas" w:eastAsia="Times New Roman" w:hAnsi="Consolas" w:cs="Times New Roman"/>
+          <w:color w:val="808080"/>
+          <w:sz w:val="21"/>
+          <w:szCs w:val="21"/>
+          <w:lang w:val="en-US"/>
+        </w:rPr>
+        <w:t>&gt;</w:t>
+      </w:r>
+    </w:p>
+    <w:p>
+      <w:pPr>
+        <w:shd w:val="clear" w:color="auto" w:fill="1E1E1E"/>
+        <w:spacing w:after="0" w:line="285" w:lineRule="atLeast"/>
+        <w:rPr>
+          <w:rFonts w:ascii="Consolas" w:eastAsia="Times New Roman" w:hAnsi="Consolas" w:cs="Times New Roman"/>
+          <w:color w:val="D4D4D4"/>
+          <w:sz w:val="21"/>
+          <w:szCs w:val="21"/>
+          <w:lang w:val="en-US"/>
+        </w:rPr>
+      </w:pPr>
+      <w:r>
+        <w:rPr>
+          <w:rFonts w:ascii="Consolas" w:eastAsia="Times New Roman" w:hAnsi="Consolas" w:cs="Times New Roman"/>
+          <w:color w:val="D4D4D4"/>
+          <w:sz w:val="21"/>
+          <w:szCs w:val="21"/>
+          <w:lang w:val="en-US"/>
+        </w:rPr>
+        <w:t>            {%endfor%}</w:t>
+      </w:r>
+    </w:p>
+    <w:p>
+      <w:pPr>
+        <w:shd w:val="clear" w:color="auto" w:fill="1E1E1E"/>
+        <w:spacing w:after="0" w:line="285" w:lineRule="atLeast"/>
+        <w:rPr>
+          <w:rFonts w:ascii="Consolas" w:eastAsia="Times New Roman" w:hAnsi="Consolas" w:cs="Times New Roman"/>
+          <w:color w:val="D4D4D4"/>
+          <w:sz w:val="21"/>
+          <w:szCs w:val="21"/>
+          <w:lang w:val="en-US"/>
+        </w:rPr>
+      </w:pPr>
+      <w:r>
+        <w:rPr>
+          <w:rFonts w:ascii="Consolas" w:eastAsia="Times New Roman" w:hAnsi="Consolas" w:cs="Times New Roman"/>
+          <w:color w:val="D4D4D4"/>
+          <w:sz w:val="21"/>
+          <w:szCs w:val="21"/>
+          <w:lang w:val="en-US"/>
+        </w:rPr>
+        <w:t xml:space="preserve">        </w:t>
+      </w:r>
+      <w:r>
+        <w:rPr>
+          <w:rFonts w:ascii="Consolas" w:eastAsia="Times New Roman" w:hAnsi="Consolas" w:cs="Times New Roman"/>
+          <w:color w:val="808080"/>
+          <w:sz w:val="21"/>
+          <w:szCs w:val="21"/>
+          <w:lang w:val="en-US"/>
+        </w:rPr>
+        <w:t>&lt;/</w:t>
+      </w:r>
+      <w:r>
+        <w:rPr>
+          <w:rFonts w:ascii="Consolas" w:eastAsia="Times New Roman" w:hAnsi="Consolas" w:cs="Times New Roman"/>
+          <w:color w:val="569CD6"/>
+          <w:sz w:val="21"/>
+          <w:szCs w:val="21"/>
+          <w:lang w:val="en-US"/>
+        </w:rPr>
+        <w:t>div</w:t>
+      </w:r>
+      <w:r>
+        <w:rPr>
+          <w:rFonts w:ascii="Consolas" w:eastAsia="Times New Roman" w:hAnsi="Consolas" w:cs="Times New Roman"/>
+          <w:color w:val="808080"/>
+          <w:sz w:val="21"/>
+          <w:szCs w:val="21"/>
+          <w:lang w:val="en-US"/>
+        </w:rPr>
+        <w:t>&gt;</w:t>
+      </w:r>
+    </w:p>
+    <w:p>
+      <w:pPr>
+        <w:shd w:val="clear" w:color="auto" w:fill="1E1E1E"/>
+        <w:spacing w:after="0" w:line="285" w:lineRule="atLeast"/>
+        <w:rPr>
+          <w:rFonts w:ascii="Consolas" w:eastAsia="Times New Roman" w:hAnsi="Consolas" w:cs="Times New Roman"/>
+          <w:color w:val="D4D4D4"/>
+          <w:sz w:val="21"/>
+          <w:szCs w:val="21"/>
+          <w:lang w:val="en-US"/>
+        </w:rPr>
+      </w:pPr>
+      <w:r>
+        <w:rPr>
+          <w:rFonts w:ascii="Consolas" w:eastAsia="Times New Roman" w:hAnsi="Consolas" w:cs="Times New Roman"/>
+          <w:color w:val="D4D4D4"/>
+          <w:sz w:val="21"/>
+          <w:szCs w:val="21"/>
+          <w:lang w:val="en-US"/>
+        </w:rPr>
+        <w:t xml:space="preserve">    </w:t>
+      </w:r>
+      <w:r>
+        <w:rPr>
+          <w:rFonts w:ascii="Consolas" w:eastAsia="Times New Roman" w:hAnsi="Consolas" w:cs="Times New Roman"/>
+          <w:color w:val="808080"/>
+          <w:sz w:val="21"/>
+          <w:szCs w:val="21"/>
+          <w:lang w:val="en-US"/>
+        </w:rPr>
+        <w:t>&lt;/</w:t>
+      </w:r>
+      <w:r>
+        <w:rPr>
+          <w:rFonts w:ascii="Consolas" w:eastAsia="Times New Roman" w:hAnsi="Consolas" w:cs="Times New Roman"/>
+          <w:color w:val="569CD6"/>
+          <w:sz w:val="21"/>
+          <w:szCs w:val="21"/>
+          <w:lang w:val="en-US"/>
+        </w:rPr>
+        <w:t>div</w:t>
+      </w:r>
+      <w:r>
+        <w:rPr>
+          <w:rFonts w:ascii="Consolas" w:eastAsia="Times New Roman" w:hAnsi="Consolas" w:cs="Times New Roman"/>
+          <w:color w:val="808080"/>
+          <w:sz w:val="21"/>
+          <w:szCs w:val="21"/>
+          <w:lang w:val="en-US"/>
+        </w:rPr>
+        <w:t>&gt;</w:t>
+      </w:r>
+    </w:p>
+    <w:p>
+      <w:pPr>
+        <w:shd w:val="clear" w:color="auto" w:fill="1E1E1E"/>
+        <w:spacing w:after="0" w:line="285" w:lineRule="atLeast"/>
+        <w:rPr>
+          <w:rFonts w:ascii="Consolas" w:eastAsia="Times New Roman" w:hAnsi="Consolas" w:cs="Times New Roman"/>
+          <w:color w:val="D4D4D4"/>
+          <w:sz w:val="21"/>
+          <w:szCs w:val="21"/>
+          <w:lang w:val="en-US"/>
+        </w:rPr>
+      </w:pPr>
+      <w:r>
+        <w:rPr>
+          <w:rFonts w:ascii="Consolas" w:eastAsia="Times New Roman" w:hAnsi="Consolas" w:cs="Times New Roman"/>
+          <w:color w:val="808080"/>
+          <w:sz w:val="21"/>
+          <w:szCs w:val="21"/>
+          <w:lang w:val="en-US"/>
+        </w:rPr>
+        <w:t>&lt;/</w:t>
+      </w:r>
+      <w:r>
+        <w:rPr>
+          <w:rFonts w:ascii="Consolas" w:eastAsia="Times New Roman" w:hAnsi="Consolas" w:cs="Times New Roman"/>
+          <w:color w:val="569CD6"/>
+          <w:sz w:val="21"/>
+          <w:szCs w:val="21"/>
+          <w:lang w:val="en-US"/>
+        </w:rPr>
+        <w:t>body</w:t>
+      </w:r>
+      <w:r>
+        <w:rPr>
+          <w:rFonts w:ascii="Consolas" w:eastAsia="Times New Roman" w:hAnsi="Consolas" w:cs="Times New Roman"/>
+          <w:color w:val="808080"/>
+          <w:sz w:val="21"/>
+          <w:szCs w:val="21"/>
+          <w:lang w:val="en-US"/>
+        </w:rPr>
+        <w:t>&gt;</w:t>
+      </w:r>
+    </w:p>
+    <w:p>
+      <w:pPr>
+        <w:shd w:val="clear" w:color="auto" w:fill="1E1E1E"/>
+        <w:spacing w:after="0" w:line="285" w:lineRule="atLeast"/>
+        <w:rPr>
+          <w:rFonts w:ascii="Consolas" w:eastAsia="Times New Roman" w:hAnsi="Consolas" w:cs="Times New Roman"/>
+          <w:color w:val="D4D4D4"/>
+          <w:sz w:val="21"/>
+          <w:szCs w:val="21"/>
+          <w:lang w:val="en-US"/>
+        </w:rPr>
+      </w:pPr>
+      <w:r>
+        <w:rPr>
+          <w:rFonts w:ascii="Consolas" w:eastAsia="Times New Roman" w:hAnsi="Consolas" w:cs="Times New Roman"/>
+          <w:color w:val="808080"/>
+          <w:sz w:val="21"/>
+          <w:szCs w:val="21"/>
+          <w:lang w:val="en-US"/>
+        </w:rPr>
+        <w:t>&lt;/</w:t>
+      </w:r>
+      <w:r>
+        <w:rPr>
+          <w:rFonts w:ascii="Consolas" w:eastAsia="Times New Roman" w:hAnsi="Consolas" w:cs="Times New Roman"/>
+          <w:color w:val="569CD6"/>
+          <w:sz w:val="21"/>
+          <w:szCs w:val="21"/>
+          <w:lang w:val="en-US"/>
+        </w:rPr>
+        <w:t>html</w:t>
+      </w:r>
+      <w:r>
+        <w:rPr>
+          <w:rFonts w:ascii="Consolas" w:eastAsia="Times New Roman" w:hAnsi="Consolas" w:cs="Times New Roman"/>
+          <w:color w:val="808080"/>
+          <w:sz w:val="21"/>
+          <w:szCs w:val="21"/>
+          <w:lang w:val="en-US"/>
+        </w:rPr>
+        <w:t>&gt;</w:t>
+      </w:r>
+    </w:p>
+    <w:p>
+      <w:pPr>
         <w:rPr>
           <w:b/>
           <w:bCs/>
           <w:u w:val="single"/>
         </w:rPr>
-        <w:t>Final output:</w:t>
-      </w:r>
+      </w:pPr>
     </w:p>
     <w:p>
       <w:pPr>
         <w:rPr>
           <w:b/>
           <w:bCs/>
+          <w:u w:val="single"/>
         </w:rPr>
       </w:pPr>
       <w:r>
         <w:rPr>
           <w:b/>
           <w:bCs/>
+          <w:u w:val="single"/>
+        </w:rPr>
+        <w:t>Final output:</w:t>
+      </w:r>
+    </w:p>
+    <w:p>
+      <w:pPr>
+        <w:rPr>
+          <w:b/>
+          <w:bCs/>
+        </w:rPr>
+      </w:pPr>
+      <w:r>
+        <w:rPr>
+          <w:b/>
+          <w:bCs/>
+          <w:noProof/>
         </w:rPr>
         <w:drawing>
           <wp:inline distT="0" distB="0" distL="0" distR="0" wp14:anchorId="662434AF" wp14:editId="690A1216">
@@ -4031,671 +6679,150 @@
       </w:r>
     </w:p>
     <w:p>
+      <w:r>
+        <w:t xml:space="preserve">4.Design a chatbot using IBM Watson assistant for hospital. Ex: User comes with query to know the branches for that hospital in your city. Submit the web URL of that chat bot as a assignment. </w:t>
+      </w:r>
+    </w:p>
+    <w:p>
+      <w:r>
+        <w:t>5.Create Watson assistant service with 10 steps and use 3 conditions in it. Load that script in HTML page.</w:t>
+      </w:r>
+    </w:p>
+    <w:p>
       <w:pPr>
         <w:rPr>
           <w:b/>
           <w:bCs/>
         </w:rPr>
       </w:pPr>
-      <w:r>
+    </w:p>
+    <w:p>
+      <w:pPr>
         <w:rPr>
           <w:b/>
           <w:bCs/>
         </w:rPr>
-        <w:t>Question-</w:t>
-      </w:r>
+      </w:pPr>
       <w:r>
         <w:rPr>
           <w:b/>
           <w:bCs/>
         </w:rPr>
-        <w:t>2</w:t>
-      </w:r>
-      <w:r>
+        <w:t>Url</w:t>
+      </w:r>
+    </w:p>
+    <w:p>
+      <w:pPr>
         <w:rPr>
           <w:b/>
           <w:bCs/>
         </w:rPr>
-        <w:t>:</w:t>
-      </w:r>
-    </w:p>
-    <w:p>
-      <w:pPr>
-        <w:spacing w:after="0" w:line="300" w:lineRule="atLeast"/>
-        <w:jc w:val="both"/>
-      </w:pPr>
-      <w:r>
-        <w:t>With a given integral number n, write a program to generate a dictionary that contains (i, i*i) such that is an integral number between 1 and n (both included). and then the program should print the dictionary.</w:t>
-      </w:r>
-    </w:p>
-    <w:p>
-      <w:pPr>
-        <w:spacing w:after="0" w:line="300" w:lineRule="atLeast"/>
-        <w:jc w:val="both"/>
-      </w:pPr>
-    </w:p>
-    <w:p>
-      <w:pPr>
-        <w:spacing w:after="0" w:line="300" w:lineRule="atLeast"/>
-        <w:jc w:val="both"/>
-      </w:pPr>
-      <w:r>
-        <w:t xml:space="preserve">Suppose the following input is supplied </w:t>
-      </w:r>
-      <w:r>
-        <w:t>to the program:</w:t>
-      </w:r>
-    </w:p>
-    <w:p>
-      <w:pPr>
-        <w:spacing w:after="0" w:line="300" w:lineRule="atLeast"/>
-        <w:jc w:val="both"/>
-      </w:pPr>
-      <w:r>
-        <w:t>8</w:t>
-      </w:r>
-    </w:p>
-    <w:p>
-      <w:pPr>
-        <w:spacing w:after="0" w:line="300" w:lineRule="atLeast"/>
-        <w:jc w:val="both"/>
-      </w:pPr>
-    </w:p>
-    <w:p>
-      <w:pPr>
-        <w:spacing w:after="0" w:line="300" w:lineRule="atLeast"/>
-        <w:jc w:val="both"/>
-      </w:pPr>
-      <w:r>
-        <w:t>Then, the output should be:</w:t>
-      </w:r>
-    </w:p>
-    <w:p>
-      <w:pPr>
-        <w:spacing w:after="0" w:line="300" w:lineRule="atLeast"/>
-        <w:jc w:val="both"/>
-        <w:rPr>
-          <w:rFonts w:ascii="Consolas" w:eastAsia="Times New Roman" w:hAnsi="Consolas" w:cs="Segoe UI"/>
-          <w:color w:val="24292F"/>
-          <w:sz w:val="18"/>
-          <w:szCs w:val="18"/>
-          <w:lang w:eastAsia="en-IN"/>
-        </w:rPr>
-      </w:pPr>
-      <w:r>
-        <w:t>{</w:t>
-      </w:r>
-      <w:r>
-        <w:rPr>
-          <w:rFonts w:ascii="Consolas" w:eastAsia="Times New Roman" w:hAnsi="Consolas" w:cs="Segoe UI"/>
-          <w:color w:val="24292F"/>
-          <w:sz w:val="18"/>
-          <w:szCs w:val="18"/>
-          <w:lang w:eastAsia="en-IN"/>
-        </w:rPr>
-        <w:t>1: 1, 2: 4, 3: 9, 4: 16, 5: 25, 6: 36, 7: 49, 8: 64</w:t>
-      </w:r>
-      <w:r>
-        <w:rPr>
-          <w:rFonts w:ascii="Consolas" w:eastAsia="Times New Roman" w:hAnsi="Consolas" w:cs="Segoe UI"/>
-          <w:color w:val="24292F"/>
-          <w:sz w:val="18"/>
-          <w:szCs w:val="18"/>
-          <w:lang w:eastAsia="en-IN"/>
-        </w:rPr>
-        <w:t>}</w:t>
-      </w:r>
-    </w:p>
-    <w:p>
-      <w:pPr>
-        <w:spacing w:after="0" w:line="300" w:lineRule="atLeast"/>
-        <w:jc w:val="both"/>
-        <w:rPr>
-          <w:rFonts w:ascii="Consolas" w:eastAsia="Times New Roman" w:hAnsi="Consolas" w:cs="Segoe UI"/>
-          <w:color w:val="24292F"/>
-          <w:sz w:val="18"/>
-          <w:szCs w:val="18"/>
-          <w:lang w:eastAsia="en-IN"/>
-        </w:rPr>
-      </w:pPr>
-    </w:p>
-    <w:tbl>
-      <w:tblPr>
-        <w:tblW w:w="0" w:type="auto"/>
-        <w:shd w:val="clear" w:color="auto" w:fill="FFFFFF"/>
-        <w:tblCellMar>
-          <w:top w:w="15" w:type="dxa"/>
-          <w:left w:w="15" w:type="dxa"/>
-          <w:bottom w:w="15" w:type="dxa"/>
-          <w:right w:w="15" w:type="dxa"/>
-        </w:tblCellMar>
-        <w:tblLook w:val="04A0" w:firstRow="1" w:lastRow="0" w:firstColumn="1" w:lastColumn="0" w:noHBand="0" w:noVBand="1"/>
-      </w:tblPr>
-      <w:tblGrid>
-        <w:gridCol w:w="1191"/>
-        <w:gridCol w:w="3214"/>
-      </w:tblGrid>
-      <w:tr>
-        <w:trPr>
-          <w:gridAfter w:val="1"/>
-        </w:trPr>
-        <w:tc>
-          <w:tcPr>
-            <w:tcW w:w="0" w:type="auto"/>
-            <w:shd w:val="clear" w:color="auto" w:fill="FFFFFF"/>
-            <w:tcMar>
-              <w:top w:w="0" w:type="dxa"/>
-              <w:left w:w="150" w:type="dxa"/>
-              <w:bottom w:w="0" w:type="dxa"/>
-              <w:right w:w="150" w:type="dxa"/>
-            </w:tcMar>
-            <w:hideMark/>
-          </w:tcPr>
-          <w:p>
-            <w:pPr>
-              <w:spacing w:after="0" w:line="300" w:lineRule="atLeast"/>
-              <w:rPr>
-                <w:rFonts w:eastAsia="Times New Roman" w:cstheme="minorHAnsi"/>
-                <w:b/>
-                <w:bCs/>
-                <w:color w:val="0070C0"/>
-                <w:lang w:eastAsia="en-IN"/>
-              </w:rPr>
-            </w:pPr>
-            <w:r>
-              <w:rPr>
-                <w:rFonts w:eastAsia="Times New Roman" w:cstheme="minorHAnsi"/>
-                <w:b/>
-                <w:bCs/>
-                <w:color w:val="0070C0"/>
-                <w:lang w:eastAsia="en-IN"/>
-              </w:rPr>
-              <w:t>Solution:</w:t>
-            </w:r>
-          </w:p>
-        </w:tc>
-      </w:tr>
-      <w:tr>
-        <w:tc>
-          <w:tcPr>
-            <w:tcW w:w="1191" w:type="dxa"/>
-            <w:shd w:val="clear" w:color="auto" w:fill="auto"/>
-            <w:noWrap/>
-            <w:tcMar>
-              <w:top w:w="0" w:type="dxa"/>
-              <w:left w:w="150" w:type="dxa"/>
-              <w:bottom w:w="0" w:type="dxa"/>
-              <w:right w:w="150" w:type="dxa"/>
-            </w:tcMar>
-            <w:hideMark/>
-          </w:tcPr>
-          <w:p>
-            <w:pPr>
-              <w:spacing w:after="0" w:line="300" w:lineRule="atLeast"/>
-              <w:rPr>
-                <w:rFonts w:eastAsia="Times New Roman" w:cstheme="minorHAnsi"/>
-                <w:color w:val="0070C0"/>
-                <w:lang w:eastAsia="en-IN"/>
-              </w:rPr>
-            </w:pPr>
-          </w:p>
-        </w:tc>
-        <w:tc>
-          <w:tcPr>
-            <w:tcW w:w="0" w:type="auto"/>
-            <w:shd w:val="clear" w:color="auto" w:fill="auto"/>
-            <w:tcMar>
-              <w:top w:w="0" w:type="dxa"/>
-              <w:left w:w="150" w:type="dxa"/>
-              <w:bottom w:w="0" w:type="dxa"/>
-              <w:right w:w="150" w:type="dxa"/>
-            </w:tcMar>
-            <w:hideMark/>
-          </w:tcPr>
-          <w:p>
-            <w:pPr>
-              <w:spacing w:after="0" w:line="300" w:lineRule="atLeast"/>
-              <w:rPr>
-                <w:rFonts w:eastAsia="Times New Roman" w:cstheme="minorHAnsi"/>
-                <w:color w:val="0070C0"/>
-                <w:lang w:eastAsia="en-IN"/>
-              </w:rPr>
-            </w:pPr>
-            <w:r>
-              <w:rPr>
-                <w:rFonts w:eastAsia="Times New Roman" w:cstheme="minorHAnsi"/>
-                <w:color w:val="0070C0"/>
-                <w:lang w:eastAsia="en-IN"/>
-              </w:rPr>
-              <w:t>n=int(input())</w:t>
-            </w:r>
-          </w:p>
-        </w:tc>
-      </w:tr>
-      <w:tr>
-        <w:tc>
-          <w:tcPr>
-            <w:tcW w:w="1191" w:type="dxa"/>
-            <w:shd w:val="clear" w:color="auto" w:fill="FFFFFF"/>
-            <w:noWrap/>
-            <w:tcMar>
-              <w:top w:w="0" w:type="dxa"/>
-              <w:left w:w="150" w:type="dxa"/>
-              <w:bottom w:w="0" w:type="dxa"/>
-              <w:right w:w="150" w:type="dxa"/>
-            </w:tcMar>
-            <w:hideMark/>
-          </w:tcPr>
-          <w:p>
-            <w:pPr>
-              <w:spacing w:after="0" w:line="300" w:lineRule="atLeast"/>
-              <w:rPr>
-                <w:rFonts w:eastAsia="Times New Roman" w:cstheme="minorHAnsi"/>
-                <w:color w:val="0070C0"/>
-                <w:lang w:eastAsia="en-IN"/>
-              </w:rPr>
-            </w:pPr>
-          </w:p>
-        </w:tc>
-        <w:tc>
-          <w:tcPr>
-            <w:tcW w:w="0" w:type="auto"/>
-            <w:shd w:val="clear" w:color="auto" w:fill="FFFFFF"/>
-            <w:tcMar>
-              <w:top w:w="0" w:type="dxa"/>
-              <w:left w:w="150" w:type="dxa"/>
-              <w:bottom w:w="0" w:type="dxa"/>
-              <w:right w:w="150" w:type="dxa"/>
-            </w:tcMar>
-            <w:hideMark/>
-          </w:tcPr>
-          <w:p>
-            <w:pPr>
-              <w:spacing w:after="0" w:line="300" w:lineRule="atLeast"/>
-              <w:rPr>
-                <w:rFonts w:eastAsia="Times New Roman" w:cstheme="minorHAnsi"/>
-                <w:color w:val="0070C0"/>
-                <w:lang w:eastAsia="en-IN"/>
-              </w:rPr>
-            </w:pPr>
-            <w:r>
-              <w:rPr>
-                <w:rFonts w:eastAsia="Times New Roman" w:cstheme="minorHAnsi"/>
-                <w:color w:val="0070C0"/>
-                <w:lang w:eastAsia="en-IN"/>
-              </w:rPr>
-              <w:t>d=dict()</w:t>
-            </w:r>
-          </w:p>
-        </w:tc>
-      </w:tr>
-      <w:tr>
-        <w:tc>
-          <w:tcPr>
-            <w:tcW w:w="1191" w:type="dxa"/>
-            <w:shd w:val="clear" w:color="auto" w:fill="auto"/>
-            <w:noWrap/>
-            <w:tcMar>
-              <w:top w:w="0" w:type="dxa"/>
-              <w:left w:w="150" w:type="dxa"/>
-              <w:bottom w:w="0" w:type="dxa"/>
-              <w:right w:w="150" w:type="dxa"/>
-            </w:tcMar>
-            <w:hideMark/>
-          </w:tcPr>
-          <w:p>
-            <w:pPr>
-              <w:spacing w:after="0" w:line="300" w:lineRule="atLeast"/>
-              <w:rPr>
-                <w:rFonts w:eastAsia="Times New Roman" w:cstheme="minorHAnsi"/>
-                <w:color w:val="0070C0"/>
-                <w:lang w:eastAsia="en-IN"/>
-              </w:rPr>
-            </w:pPr>
-          </w:p>
-        </w:tc>
-        <w:tc>
-          <w:tcPr>
-            <w:tcW w:w="0" w:type="auto"/>
-            <w:shd w:val="clear" w:color="auto" w:fill="auto"/>
-            <w:tcMar>
-              <w:top w:w="0" w:type="dxa"/>
-              <w:left w:w="150" w:type="dxa"/>
-              <w:bottom w:w="0" w:type="dxa"/>
-              <w:right w:w="150" w:type="dxa"/>
-            </w:tcMar>
-            <w:hideMark/>
-          </w:tcPr>
-          <w:p>
-            <w:pPr>
-              <w:spacing w:after="0" w:line="300" w:lineRule="atLeast"/>
-              <w:rPr>
-                <w:rFonts w:eastAsia="Times New Roman" w:cstheme="minorHAnsi"/>
-                <w:color w:val="0070C0"/>
-                <w:lang w:eastAsia="en-IN"/>
-              </w:rPr>
-            </w:pPr>
-            <w:r>
-              <w:rPr>
-                <w:rFonts w:eastAsia="Times New Roman" w:cstheme="minorHAnsi"/>
-                <w:color w:val="0070C0"/>
-                <w:lang w:eastAsia="en-IN"/>
-              </w:rPr>
-              <w:t>for i in range(1,n+1):</w:t>
-            </w:r>
-          </w:p>
-        </w:tc>
-      </w:tr>
-      <w:tr>
-        <w:tc>
-          <w:tcPr>
-            <w:tcW w:w="1191" w:type="dxa"/>
-            <w:shd w:val="clear" w:color="auto" w:fill="FFFFFF"/>
-            <w:noWrap/>
-            <w:tcMar>
-              <w:top w:w="0" w:type="dxa"/>
-              <w:left w:w="150" w:type="dxa"/>
-              <w:bottom w:w="0" w:type="dxa"/>
-              <w:right w:w="150" w:type="dxa"/>
-            </w:tcMar>
-            <w:hideMark/>
-          </w:tcPr>
-          <w:p>
-            <w:pPr>
-              <w:spacing w:after="0" w:line="300" w:lineRule="atLeast"/>
-              <w:rPr>
-                <w:rFonts w:eastAsia="Times New Roman" w:cstheme="minorHAnsi"/>
-                <w:color w:val="0070C0"/>
-                <w:lang w:eastAsia="en-IN"/>
-              </w:rPr>
-            </w:pPr>
-          </w:p>
-        </w:tc>
-        <w:tc>
-          <w:tcPr>
-            <w:tcW w:w="0" w:type="auto"/>
-            <w:shd w:val="clear" w:color="auto" w:fill="FFFFFF"/>
-            <w:tcMar>
-              <w:top w:w="0" w:type="dxa"/>
-              <w:left w:w="150" w:type="dxa"/>
-              <w:bottom w:w="0" w:type="dxa"/>
-              <w:right w:w="150" w:type="dxa"/>
-            </w:tcMar>
-            <w:hideMark/>
-          </w:tcPr>
-          <w:p>
-            <w:pPr>
-              <w:spacing w:after="0" w:line="300" w:lineRule="atLeast"/>
-              <w:rPr>
-                <w:rFonts w:eastAsia="Times New Roman" w:cstheme="minorHAnsi"/>
-                <w:color w:val="0070C0"/>
-                <w:lang w:eastAsia="en-IN"/>
-              </w:rPr>
-            </w:pPr>
-            <w:r>
-              <w:rPr>
-                <w:rFonts w:eastAsia="Times New Roman" w:cstheme="minorHAnsi"/>
-                <w:color w:val="0070C0"/>
-                <w:lang w:eastAsia="en-IN"/>
-              </w:rPr>
-              <w:t xml:space="preserve">    d[i]=i*i</w:t>
-            </w:r>
-          </w:p>
-        </w:tc>
-      </w:tr>
-      <w:tr>
-        <w:tc>
-          <w:tcPr>
-            <w:tcW w:w="1191" w:type="dxa"/>
-            <w:shd w:val="clear" w:color="auto" w:fill="auto"/>
-            <w:noWrap/>
-            <w:tcMar>
-              <w:top w:w="0" w:type="dxa"/>
-              <w:left w:w="150" w:type="dxa"/>
-              <w:bottom w:w="0" w:type="dxa"/>
-              <w:right w:w="150" w:type="dxa"/>
-            </w:tcMar>
-            <w:hideMark/>
-          </w:tcPr>
-          <w:p>
-            <w:pPr>
-              <w:spacing w:after="0" w:line="300" w:lineRule="atLeast"/>
-              <w:rPr>
-                <w:rFonts w:eastAsia="Times New Roman" w:cstheme="minorHAnsi"/>
-                <w:color w:val="0070C0"/>
-                <w:lang w:eastAsia="en-IN"/>
-              </w:rPr>
-            </w:pPr>
-          </w:p>
-        </w:tc>
-        <w:tc>
-          <w:tcPr>
-            <w:tcW w:w="0" w:type="auto"/>
-            <w:shd w:val="clear" w:color="auto" w:fill="auto"/>
-            <w:tcMar>
-              <w:top w:w="0" w:type="dxa"/>
-              <w:left w:w="150" w:type="dxa"/>
-              <w:bottom w:w="0" w:type="dxa"/>
-              <w:right w:w="150" w:type="dxa"/>
-            </w:tcMar>
-            <w:hideMark/>
-          </w:tcPr>
-          <w:p>
-            <w:pPr>
-              <w:spacing w:after="0" w:line="300" w:lineRule="atLeast"/>
-              <w:rPr>
-                <w:rFonts w:eastAsia="Times New Roman" w:cstheme="minorHAnsi"/>
-                <w:color w:val="0070C0"/>
-                <w:lang w:eastAsia="en-IN"/>
-              </w:rPr>
-            </w:pPr>
-          </w:p>
-          <w:p>
-            <w:pPr>
-              <w:spacing w:after="0" w:line="300" w:lineRule="atLeast"/>
-              <w:jc w:val="right"/>
-              <w:rPr>
-                <w:rFonts w:eastAsia="Times New Roman" w:cstheme="minorHAnsi"/>
-                <w:color w:val="0070C0"/>
-                <w:lang w:eastAsia="en-IN"/>
-              </w:rPr>
-            </w:pPr>
-          </w:p>
-        </w:tc>
-      </w:tr>
-      <w:tr>
-        <w:tc>
-          <w:tcPr>
-            <w:tcW w:w="1191" w:type="dxa"/>
-            <w:shd w:val="clear" w:color="auto" w:fill="FFFFFF"/>
-            <w:noWrap/>
-            <w:tcMar>
-              <w:top w:w="0" w:type="dxa"/>
-              <w:left w:w="150" w:type="dxa"/>
-              <w:bottom w:w="0" w:type="dxa"/>
-              <w:right w:w="150" w:type="dxa"/>
-            </w:tcMar>
-            <w:hideMark/>
-          </w:tcPr>
-          <w:p>
-            <w:pPr>
-              <w:spacing w:after="0" w:line="300" w:lineRule="atLeast"/>
-              <w:rPr>
-                <w:rFonts w:eastAsia="Times New Roman" w:cstheme="minorHAnsi"/>
-                <w:color w:val="0070C0"/>
-                <w:lang w:eastAsia="en-IN"/>
-              </w:rPr>
-            </w:pPr>
-          </w:p>
-        </w:tc>
-        <w:tc>
-          <w:tcPr>
-            <w:tcW w:w="0" w:type="auto"/>
-            <w:shd w:val="clear" w:color="auto" w:fill="FFFFFF"/>
-            <w:tcMar>
-              <w:top w:w="0" w:type="dxa"/>
-              <w:left w:w="150" w:type="dxa"/>
-              <w:bottom w:w="0" w:type="dxa"/>
-              <w:right w:w="150" w:type="dxa"/>
-            </w:tcMar>
-            <w:hideMark/>
-          </w:tcPr>
-          <w:p>
-            <w:pPr>
-              <w:spacing w:after="0" w:line="300" w:lineRule="atLeast"/>
-              <w:rPr>
-                <w:rFonts w:eastAsia="Times New Roman" w:cstheme="minorHAnsi"/>
-                <w:color w:val="0070C0"/>
-                <w:lang w:eastAsia="en-IN"/>
-              </w:rPr>
-            </w:pPr>
-            <w:r>
-              <w:rPr>
-                <w:rFonts w:eastAsia="Times New Roman" w:cstheme="minorHAnsi"/>
-                <w:color w:val="0070C0"/>
-                <w:lang w:eastAsia="en-IN"/>
-              </w:rPr>
-              <w:t>print d</w:t>
-            </w:r>
-          </w:p>
-        </w:tc>
-      </w:tr>
-      <w:tr>
-        <w:tc>
-          <w:tcPr>
-            <w:tcW w:w="1191" w:type="dxa"/>
-            <w:shd w:val="clear" w:color="auto" w:fill="auto"/>
-            <w:noWrap/>
-            <w:tcMar>
-              <w:top w:w="0" w:type="dxa"/>
-              <w:left w:w="150" w:type="dxa"/>
-              <w:bottom w:w="0" w:type="dxa"/>
-              <w:right w:w="150" w:type="dxa"/>
-            </w:tcMar>
-            <w:hideMark/>
-          </w:tcPr>
-          <w:p>
-            <w:pPr>
-              <w:spacing w:after="0" w:line="300" w:lineRule="atLeast"/>
-              <w:rPr>
-                <w:rFonts w:eastAsia="Times New Roman" w:cstheme="minorHAnsi"/>
-                <w:color w:val="0070C0"/>
-                <w:lang w:eastAsia="en-IN"/>
-              </w:rPr>
-            </w:pPr>
-          </w:p>
-        </w:tc>
-        <w:tc>
-          <w:tcPr>
-            <w:tcW w:w="0" w:type="auto"/>
-            <w:shd w:val="clear" w:color="auto" w:fill="auto"/>
-            <w:tcMar>
-              <w:top w:w="0" w:type="dxa"/>
-              <w:left w:w="150" w:type="dxa"/>
-              <w:bottom w:w="0" w:type="dxa"/>
-              <w:right w:w="150" w:type="dxa"/>
-            </w:tcMar>
-            <w:hideMark/>
-          </w:tcPr>
-          <w:p>
-            <w:pPr>
-              <w:spacing w:after="0" w:line="300" w:lineRule="atLeast"/>
-              <w:rPr>
-                <w:rFonts w:eastAsia="Times New Roman" w:cstheme="minorHAnsi"/>
-                <w:color w:val="0070C0"/>
-                <w:lang w:eastAsia="en-IN"/>
-              </w:rPr>
-            </w:pPr>
-            <w:r>
-              <w:rPr>
-                <w:rFonts w:eastAsia="Times New Roman" w:cstheme="minorHAnsi"/>
-                <w:color w:val="0070C0"/>
-                <w:lang w:eastAsia="en-IN"/>
-              </w:rPr>
-              <w:t>#----------------------------------------#</w:t>
-            </w:r>
-          </w:p>
-        </w:tc>
-      </w:tr>
-      <w:tr>
-        <w:tc>
-          <w:tcPr>
-            <w:tcW w:w="1191" w:type="dxa"/>
-            <w:shd w:val="clear" w:color="auto" w:fill="auto"/>
-            <w:noWrap/>
-            <w:tcMar>
-              <w:top w:w="0" w:type="dxa"/>
-              <w:left w:w="150" w:type="dxa"/>
-              <w:bottom w:w="0" w:type="dxa"/>
-              <w:right w:w="150" w:type="dxa"/>
-            </w:tcMar>
-            <w:hideMark/>
-          </w:tcPr>
-          <w:p>
-            <w:pPr>
-              <w:spacing w:after="0" w:line="300" w:lineRule="atLeast"/>
-              <w:rPr>
-                <w:rFonts w:eastAsia="Times New Roman" w:cstheme="minorHAnsi"/>
-                <w:color w:val="0070C0"/>
-                <w:lang w:eastAsia="en-IN"/>
-              </w:rPr>
-            </w:pPr>
-          </w:p>
-        </w:tc>
-        <w:tc>
-          <w:tcPr>
-            <w:tcW w:w="0" w:type="auto"/>
-            <w:shd w:val="clear" w:color="auto" w:fill="auto"/>
-            <w:tcMar>
-              <w:top w:w="0" w:type="dxa"/>
-              <w:left w:w="150" w:type="dxa"/>
-              <w:bottom w:w="0" w:type="dxa"/>
-              <w:right w:w="150" w:type="dxa"/>
-            </w:tcMar>
-            <w:hideMark/>
-          </w:tcPr>
-          <w:p>
-            <w:pPr>
-              <w:spacing w:after="0" w:line="300" w:lineRule="atLeast"/>
-              <w:rPr>
-                <w:rFonts w:eastAsia="Times New Roman" w:cstheme="minorHAnsi"/>
-                <w:color w:val="0070C0"/>
-                <w:lang w:eastAsia="en-IN"/>
-              </w:rPr>
-            </w:pPr>
-            <w:r>
-              <w:rPr>
-                <w:rFonts w:eastAsia="Times New Roman" w:cstheme="minorHAnsi"/>
-                <w:color w:val="0070C0"/>
-                <w:lang w:eastAsia="en-IN"/>
-              </w:rPr>
-              <w:t>#----------------------------------------#</w:t>
-            </w:r>
-          </w:p>
-        </w:tc>
-      </w:tr>
-    </w:tbl>
-    <w:p>
-      <w:pPr>
-        <w:spacing w:after="0" w:line="300" w:lineRule="atLeast"/>
-        <w:jc w:val="both"/>
-      </w:pPr>
-    </w:p>
-    <w:p>
-      <w:pPr>
-        <w:spacing w:after="0" w:line="300" w:lineRule="atLeast"/>
-        <w:jc w:val="both"/>
+      </w:pPr>
+      <w:hyperlink r:id="rId6" w:history="1">
+        <w:r>
+          <w:rPr>
+            <w:rStyle w:val="Hyperlink"/>
+            <w:b/>
+            <w:bCs/>
+          </w:rPr>
+          <w:t>https://web-chat.global.assistant.watson.appdomain.cloud/preview.html?backgroundImageURL=https%3A%2F%2Fau-syd.assistant.watson.cloud.ibm.com%2Fpublic%2Fimages%2Fupx-cb7201bb-9098-466d-9b33-f39a179557bf%3A%3A9042e148-f016-4634-a34d-1fc3202e7a68&amp;integrationID=3e7b6047-e838-477d-adbe-4a28e573cc27&amp;region=au-syd&amp;serviceInstanceID=cb7201bb-9098-466d-9b33-f39a179557bf</w:t>
+        </w:r>
+      </w:hyperlink>
+    </w:p>
+    <w:p>
+      <w:pPr>
+        <w:rPr>
+          <w:b/>
+          <w:bCs/>
+        </w:rPr>
+      </w:pPr>
+    </w:p>
+    <w:p>
+      <w:pPr>
+        <w:rPr>
+          <w:b/>
+          <w:bCs/>
+        </w:rPr>
+      </w:pPr>
+    </w:p>
+    <w:p>
+      <w:pPr>
+        <w:rPr>
+          <w:b/>
+          <w:bCs/>
+        </w:rPr>
+      </w:pPr>
+    </w:p>
+    <w:p>
+      <w:pPr>
+        <w:rPr>
+          <w:b/>
+          <w:bCs/>
+        </w:rPr>
+      </w:pPr>
+    </w:p>
+    <w:p>
+      <w:pPr>
+        <w:rPr>
+          <w:b/>
+          <w:bCs/>
+        </w:rPr>
+      </w:pPr>
+    </w:p>
+    <w:p>
+      <w:pPr>
+        <w:rPr>
+          <w:b/>
+          <w:bCs/>
+        </w:rPr>
+      </w:pPr>
+    </w:p>
+    <w:p>
+      <w:pPr>
+        <w:rPr>
+          <w:b/>
+          <w:bCs/>
+        </w:rPr>
+      </w:pPr>
+    </w:p>
+    <w:p>
+      <w:pPr>
+        <w:rPr>
+          <w:b/>
+          <w:bCs/>
+        </w:rPr>
+      </w:pPr>
+      <w:r>
+        <w:rPr>
+          <w:b/>
+          <w:bCs/>
+        </w:rPr>
+        <w:t xml:space="preserve">Steps and </w:t>
+      </w:r>
+      <w:r>
+        <w:rPr>
+          <w:b/>
+          <w:bCs/>
+        </w:rPr>
+        <w:t>condition:</w:t>
+      </w:r>
+    </w:p>
+    <w:p>
+      <w:pPr>
+        <w:rPr>
+          <w:b/>
+          <w:bCs/>
+        </w:rPr>
       </w:pPr>
       <w:r>
         <w:rPr>
           <w:noProof/>
         </w:rPr>
-        <w:lastRenderedPageBreak/>
         <w:drawing>
-          <wp:inline distT="0" distB="0" distL="0" distR="0" wp14:anchorId="5E18D15B" wp14:editId="660077B5">
-            <wp:extent cx="5731510" cy="1222375"/>
+          <wp:inline distT="0" distB="0" distL="0" distR="0" wp14:anchorId="76A315D8" wp14:editId="62E6D663">
+            <wp:extent cx="5731510" cy="2767330"/>
             <wp:effectExtent l="0" t="0" r="2540" b="0"/>
-            <wp:docPr id="2" name="Picture 2" descr="Graphical user interface, application, Teams&#10;&#10;Description automatically generated"/>
+            <wp:docPr id="3" name="Picture 3"/>
             <wp:cNvGraphicFramePr>
               <a:graphicFrameLocks xmlns:a="http://schemas.openxmlformats.org/drawingml/2006/main" noChangeAspect="1"/>
             </wp:cNvGraphicFramePr>
@@ -4703,11 +6830,11 @@
               <a:graphicData uri="http://schemas.openxmlformats.org/drawingml/2006/picture">
                 <pic:pic xmlns:pic="http://schemas.openxmlformats.org/drawingml/2006/picture">
                   <pic:nvPicPr>
-                    <pic:cNvPr id="2" name="Picture 2" descr="Graphical user interface, application, Teams&#10;&#10;Description automatically generated"/>
+                    <pic:cNvPr id="1" name=""/>
                     <pic:cNvPicPr/>
                   </pic:nvPicPr>
                   <pic:blipFill>
-                    <a:blip r:embed="rId6"/>
+                    <a:blip r:embed="rId7"/>
                     <a:stretch>
                       <a:fillRect/>
                     </a:stretch>
@@ -4715,7 +6842,974 @@
                   <pic:spPr>
                     <a:xfrm>
                       <a:off x="0" y="0"/>
-                      <a:ext cx="5731510" cy="1222375"/>
+                      <a:ext cx="5731510" cy="2767330"/>
+                    </a:xfrm>
+                    <a:prstGeom prst="rect">
+                      <a:avLst/>
+                    </a:prstGeom>
+                  </pic:spPr>
+                </pic:pic>
+              </a:graphicData>
+            </a:graphic>
+          </wp:inline>
+        </w:drawing>
+      </w:r>
+    </w:p>
+    <w:p>
+      <w:pPr>
+        <w:rPr>
+          <w:b/>
+          <w:bCs/>
+        </w:rPr>
+      </w:pPr>
+      <w:r>
+        <w:rPr>
+          <w:b/>
+          <w:bCs/>
+        </w:rPr>
+        <w:t>Script for chatbot:</w:t>
+      </w:r>
+    </w:p>
+    <w:p>
+      <w:pPr>
+        <w:shd w:val="clear" w:color="auto" w:fill="1E1E1E"/>
+        <w:spacing w:after="0" w:line="285" w:lineRule="atLeast"/>
+        <w:rPr>
+          <w:rFonts w:ascii="Consolas" w:eastAsia="Times New Roman" w:hAnsi="Consolas" w:cs="Times New Roman"/>
+          <w:color w:val="D4D4D4"/>
+          <w:sz w:val="21"/>
+          <w:szCs w:val="21"/>
+          <w:lang w:val="en-US"/>
+        </w:rPr>
+      </w:pPr>
+      <w:r>
+        <w:rPr>
+          <w:rFonts w:ascii="Consolas" w:eastAsia="Times New Roman" w:hAnsi="Consolas" w:cs="Times New Roman"/>
+          <w:color w:val="D4D4D4"/>
+          <w:sz w:val="21"/>
+          <w:szCs w:val="21"/>
+          <w:lang w:val="en-US"/>
+        </w:rPr>
+        <w:t> </w:t>
+      </w:r>
+      <w:r>
+        <w:rPr>
+          <w:rFonts w:ascii="Consolas" w:eastAsia="Times New Roman" w:hAnsi="Consolas" w:cs="Times New Roman"/>
+          <w:color w:val="808080"/>
+          <w:sz w:val="21"/>
+          <w:szCs w:val="21"/>
+          <w:lang w:val="en-US"/>
+        </w:rPr>
+        <w:t>&lt;</w:t>
+      </w:r>
+      <w:r>
+        <w:rPr>
+          <w:rFonts w:ascii="Consolas" w:eastAsia="Times New Roman" w:hAnsi="Consolas" w:cs="Times New Roman"/>
+          <w:color w:val="569CD6"/>
+          <w:sz w:val="21"/>
+          <w:szCs w:val="21"/>
+          <w:lang w:val="en-US"/>
+        </w:rPr>
+        <w:t>script</w:t>
+      </w:r>
+      <w:r>
+        <w:rPr>
+          <w:rFonts w:ascii="Consolas" w:eastAsia="Times New Roman" w:hAnsi="Consolas" w:cs="Times New Roman"/>
+          <w:color w:val="808080"/>
+          <w:sz w:val="21"/>
+          <w:szCs w:val="21"/>
+          <w:lang w:val="en-US"/>
+        </w:rPr>
+        <w:t>&gt;</w:t>
+      </w:r>
+    </w:p>
+    <w:p>
+      <w:pPr>
+        <w:shd w:val="clear" w:color="auto" w:fill="1E1E1E"/>
+        <w:spacing w:after="0" w:line="285" w:lineRule="atLeast"/>
+        <w:rPr>
+          <w:rFonts w:ascii="Consolas" w:eastAsia="Times New Roman" w:hAnsi="Consolas" w:cs="Times New Roman"/>
+          <w:color w:val="D4D4D4"/>
+          <w:sz w:val="21"/>
+          <w:szCs w:val="21"/>
+          <w:lang w:val="en-US"/>
+        </w:rPr>
+      </w:pPr>
+      <w:r>
+        <w:rPr>
+          <w:rFonts w:ascii="Consolas" w:eastAsia="Times New Roman" w:hAnsi="Consolas" w:cs="Times New Roman"/>
+          <w:color w:val="D4D4D4"/>
+          <w:sz w:val="21"/>
+          <w:szCs w:val="21"/>
+          <w:lang w:val="en-US"/>
+        </w:rPr>
+        <w:t xml:space="preserve">        </w:t>
+      </w:r>
+      <w:r>
+        <w:rPr>
+          <w:rFonts w:ascii="Consolas" w:eastAsia="Times New Roman" w:hAnsi="Consolas" w:cs="Times New Roman"/>
+          <w:color w:val="9CDCFE"/>
+          <w:sz w:val="21"/>
+          <w:szCs w:val="21"/>
+          <w:lang w:val="en-US"/>
+        </w:rPr>
+        <w:t>window</w:t>
+      </w:r>
+      <w:r>
+        <w:rPr>
+          <w:rFonts w:ascii="Consolas" w:eastAsia="Times New Roman" w:hAnsi="Consolas" w:cs="Times New Roman"/>
+          <w:color w:val="D4D4D4"/>
+          <w:sz w:val="21"/>
+          <w:szCs w:val="21"/>
+          <w:lang w:val="en-US"/>
+        </w:rPr>
+        <w:t>.watsonAssistantChatOptions = {</w:t>
+      </w:r>
+    </w:p>
+    <w:p>
+      <w:pPr>
+        <w:shd w:val="clear" w:color="auto" w:fill="1E1E1E"/>
+        <w:spacing w:after="0" w:line="285" w:lineRule="atLeast"/>
+        <w:rPr>
+          <w:rFonts w:ascii="Consolas" w:eastAsia="Times New Roman" w:hAnsi="Consolas" w:cs="Times New Roman"/>
+          <w:color w:val="D4D4D4"/>
+          <w:sz w:val="21"/>
+          <w:szCs w:val="21"/>
+          <w:lang w:val="en-US"/>
+        </w:rPr>
+      </w:pPr>
+      <w:r>
+        <w:rPr>
+          <w:rFonts w:ascii="Consolas" w:eastAsia="Times New Roman" w:hAnsi="Consolas" w:cs="Times New Roman"/>
+          <w:color w:val="D4D4D4"/>
+          <w:sz w:val="21"/>
+          <w:szCs w:val="21"/>
+          <w:lang w:val="en-US"/>
+        </w:rPr>
+        <w:t xml:space="preserve">          integrationID: </w:t>
+      </w:r>
+      <w:r>
+        <w:rPr>
+          <w:rFonts w:ascii="Consolas" w:eastAsia="Times New Roman" w:hAnsi="Consolas" w:cs="Times New Roman"/>
+          <w:color w:val="CE9178"/>
+          <w:sz w:val="21"/>
+          <w:szCs w:val="21"/>
+          <w:lang w:val="en-US"/>
+        </w:rPr>
+        <w:t>"3e7b6047-e838-477d-adbe-4a28e573cc27"</w:t>
+      </w:r>
+      <w:r>
+        <w:rPr>
+          <w:rFonts w:ascii="Consolas" w:eastAsia="Times New Roman" w:hAnsi="Consolas" w:cs="Times New Roman"/>
+          <w:color w:val="D4D4D4"/>
+          <w:sz w:val="21"/>
+          <w:szCs w:val="21"/>
+          <w:lang w:val="en-US"/>
+        </w:rPr>
+        <w:t xml:space="preserve">, </w:t>
+      </w:r>
+    </w:p>
+    <w:p>
+      <w:pPr>
+        <w:shd w:val="clear" w:color="auto" w:fill="1E1E1E"/>
+        <w:spacing w:after="0" w:line="285" w:lineRule="atLeast"/>
+        <w:rPr>
+          <w:rFonts w:ascii="Consolas" w:eastAsia="Times New Roman" w:hAnsi="Consolas" w:cs="Times New Roman"/>
+          <w:color w:val="D4D4D4"/>
+          <w:sz w:val="21"/>
+          <w:szCs w:val="21"/>
+          <w:lang w:val="en-US"/>
+        </w:rPr>
+      </w:pPr>
+      <w:r>
+        <w:rPr>
+          <w:rFonts w:ascii="Consolas" w:eastAsia="Times New Roman" w:hAnsi="Consolas" w:cs="Times New Roman"/>
+          <w:color w:val="D4D4D4"/>
+          <w:sz w:val="21"/>
+          <w:szCs w:val="21"/>
+          <w:lang w:val="en-US"/>
+        </w:rPr>
+        <w:t xml:space="preserve">          region: </w:t>
+      </w:r>
+      <w:r>
+        <w:rPr>
+          <w:rFonts w:ascii="Consolas" w:eastAsia="Times New Roman" w:hAnsi="Consolas" w:cs="Times New Roman"/>
+          <w:color w:val="CE9178"/>
+          <w:sz w:val="21"/>
+          <w:szCs w:val="21"/>
+          <w:lang w:val="en-US"/>
+        </w:rPr>
+        <w:t>"au-syd"</w:t>
+      </w:r>
+      <w:r>
+        <w:rPr>
+          <w:rFonts w:ascii="Consolas" w:eastAsia="Times New Roman" w:hAnsi="Consolas" w:cs="Times New Roman"/>
+          <w:color w:val="D4D4D4"/>
+          <w:sz w:val="21"/>
+          <w:szCs w:val="21"/>
+          <w:lang w:val="en-US"/>
+        </w:rPr>
+        <w:t xml:space="preserve">, </w:t>
+      </w:r>
+    </w:p>
+    <w:p>
+      <w:pPr>
+        <w:shd w:val="clear" w:color="auto" w:fill="1E1E1E"/>
+        <w:spacing w:after="0" w:line="285" w:lineRule="atLeast"/>
+        <w:rPr>
+          <w:rFonts w:ascii="Consolas" w:eastAsia="Times New Roman" w:hAnsi="Consolas" w:cs="Times New Roman"/>
+          <w:color w:val="D4D4D4"/>
+          <w:sz w:val="21"/>
+          <w:szCs w:val="21"/>
+          <w:lang w:val="en-US"/>
+        </w:rPr>
+      </w:pPr>
+      <w:r>
+        <w:rPr>
+          <w:rFonts w:ascii="Consolas" w:eastAsia="Times New Roman" w:hAnsi="Consolas" w:cs="Times New Roman"/>
+          <w:color w:val="D4D4D4"/>
+          <w:sz w:val="21"/>
+          <w:szCs w:val="21"/>
+          <w:lang w:val="en-US"/>
+        </w:rPr>
+        <w:t xml:space="preserve">          serviceInstanceID: </w:t>
+      </w:r>
+      <w:r>
+        <w:rPr>
+          <w:rFonts w:ascii="Consolas" w:eastAsia="Times New Roman" w:hAnsi="Consolas" w:cs="Times New Roman"/>
+          <w:color w:val="CE9178"/>
+          <w:sz w:val="21"/>
+          <w:szCs w:val="21"/>
+          <w:lang w:val="en-US"/>
+        </w:rPr>
+        <w:t>"cb7201bb-9098-466d-9b33-f39a179557bf"</w:t>
+      </w:r>
+      <w:r>
+        <w:rPr>
+          <w:rFonts w:ascii="Consolas" w:eastAsia="Times New Roman" w:hAnsi="Consolas" w:cs="Times New Roman"/>
+          <w:color w:val="D4D4D4"/>
+          <w:sz w:val="21"/>
+          <w:szCs w:val="21"/>
+          <w:lang w:val="en-US"/>
+        </w:rPr>
+        <w:t xml:space="preserve">, </w:t>
+      </w:r>
+    </w:p>
+    <w:p>
+      <w:pPr>
+        <w:shd w:val="clear" w:color="auto" w:fill="1E1E1E"/>
+        <w:spacing w:after="0" w:line="285" w:lineRule="atLeast"/>
+        <w:rPr>
+          <w:rFonts w:ascii="Consolas" w:eastAsia="Times New Roman" w:hAnsi="Consolas" w:cs="Times New Roman"/>
+          <w:color w:val="D4D4D4"/>
+          <w:sz w:val="21"/>
+          <w:szCs w:val="21"/>
+          <w:lang w:val="en-US"/>
+        </w:rPr>
+      </w:pPr>
+      <w:r>
+        <w:rPr>
+          <w:rFonts w:ascii="Consolas" w:eastAsia="Times New Roman" w:hAnsi="Consolas" w:cs="Times New Roman"/>
+          <w:color w:val="D4D4D4"/>
+          <w:sz w:val="21"/>
+          <w:szCs w:val="21"/>
+          <w:lang w:val="en-US"/>
+        </w:rPr>
+        <w:t xml:space="preserve">          </w:t>
+      </w:r>
+      <w:r>
+        <w:rPr>
+          <w:rFonts w:ascii="Consolas" w:eastAsia="Times New Roman" w:hAnsi="Consolas" w:cs="Times New Roman"/>
+          <w:color w:val="DCDCAA"/>
+          <w:sz w:val="21"/>
+          <w:szCs w:val="21"/>
+          <w:lang w:val="en-US"/>
+        </w:rPr>
+        <w:t>onLoad</w:t>
+      </w:r>
+      <w:r>
+        <w:rPr>
+          <w:rFonts w:ascii="Consolas" w:eastAsia="Times New Roman" w:hAnsi="Consolas" w:cs="Times New Roman"/>
+          <w:color w:val="D4D4D4"/>
+          <w:sz w:val="21"/>
+          <w:szCs w:val="21"/>
+          <w:lang w:val="en-US"/>
+        </w:rPr>
+        <w:t xml:space="preserve">: </w:t>
+      </w:r>
+      <w:r>
+        <w:rPr>
+          <w:rFonts w:ascii="Consolas" w:eastAsia="Times New Roman" w:hAnsi="Consolas" w:cs="Times New Roman"/>
+          <w:color w:val="569CD6"/>
+          <w:sz w:val="21"/>
+          <w:szCs w:val="21"/>
+          <w:lang w:val="en-US"/>
+        </w:rPr>
+        <w:t>function</w:t>
+      </w:r>
+      <w:r>
+        <w:rPr>
+          <w:rFonts w:ascii="Consolas" w:eastAsia="Times New Roman" w:hAnsi="Consolas" w:cs="Times New Roman"/>
+          <w:color w:val="D4D4D4"/>
+          <w:sz w:val="21"/>
+          <w:szCs w:val="21"/>
+          <w:lang w:val="en-US"/>
+        </w:rPr>
+        <w:t>(</w:t>
+      </w:r>
+      <w:r>
+        <w:rPr>
+          <w:rFonts w:ascii="Consolas" w:eastAsia="Times New Roman" w:hAnsi="Consolas" w:cs="Times New Roman"/>
+          <w:color w:val="9CDCFE"/>
+          <w:sz w:val="21"/>
+          <w:szCs w:val="21"/>
+          <w:lang w:val="en-US"/>
+        </w:rPr>
+        <w:t>instance</w:t>
+      </w:r>
+      <w:r>
+        <w:rPr>
+          <w:rFonts w:ascii="Consolas" w:eastAsia="Times New Roman" w:hAnsi="Consolas" w:cs="Times New Roman"/>
+          <w:color w:val="D4D4D4"/>
+          <w:sz w:val="21"/>
+          <w:szCs w:val="21"/>
+          <w:lang w:val="en-US"/>
+        </w:rPr>
+        <w:t xml:space="preserve">) { </w:t>
+      </w:r>
+      <w:r>
+        <w:rPr>
+          <w:rFonts w:ascii="Consolas" w:eastAsia="Times New Roman" w:hAnsi="Consolas" w:cs="Times New Roman"/>
+          <w:color w:val="9CDCFE"/>
+          <w:sz w:val="21"/>
+          <w:szCs w:val="21"/>
+          <w:lang w:val="en-US"/>
+        </w:rPr>
+        <w:t>instance</w:t>
+      </w:r>
+      <w:r>
+        <w:rPr>
+          <w:rFonts w:ascii="Consolas" w:eastAsia="Times New Roman" w:hAnsi="Consolas" w:cs="Times New Roman"/>
+          <w:color w:val="D4D4D4"/>
+          <w:sz w:val="21"/>
+          <w:szCs w:val="21"/>
+          <w:lang w:val="en-US"/>
+        </w:rPr>
+        <w:t>.</w:t>
+      </w:r>
+      <w:r>
+        <w:rPr>
+          <w:rFonts w:ascii="Consolas" w:eastAsia="Times New Roman" w:hAnsi="Consolas" w:cs="Times New Roman"/>
+          <w:color w:val="DCDCAA"/>
+          <w:sz w:val="21"/>
+          <w:szCs w:val="21"/>
+          <w:lang w:val="en-US"/>
+        </w:rPr>
+        <w:t>render</w:t>
+      </w:r>
+      <w:r>
+        <w:rPr>
+          <w:rFonts w:ascii="Consolas" w:eastAsia="Times New Roman" w:hAnsi="Consolas" w:cs="Times New Roman"/>
+          <w:color w:val="D4D4D4"/>
+          <w:sz w:val="21"/>
+          <w:szCs w:val="21"/>
+          <w:lang w:val="en-US"/>
+        </w:rPr>
+        <w:t>(); }</w:t>
+      </w:r>
+    </w:p>
+    <w:p>
+      <w:pPr>
+        <w:shd w:val="clear" w:color="auto" w:fill="1E1E1E"/>
+        <w:spacing w:after="0" w:line="285" w:lineRule="atLeast"/>
+        <w:rPr>
+          <w:rFonts w:ascii="Consolas" w:eastAsia="Times New Roman" w:hAnsi="Consolas" w:cs="Times New Roman"/>
+          <w:color w:val="D4D4D4"/>
+          <w:sz w:val="21"/>
+          <w:szCs w:val="21"/>
+          <w:lang w:val="en-US"/>
+        </w:rPr>
+      </w:pPr>
+      <w:r>
+        <w:rPr>
+          <w:rFonts w:ascii="Consolas" w:eastAsia="Times New Roman" w:hAnsi="Consolas" w:cs="Times New Roman"/>
+          <w:color w:val="D4D4D4"/>
+          <w:sz w:val="21"/>
+          <w:szCs w:val="21"/>
+          <w:lang w:val="en-US"/>
+        </w:rPr>
+        <w:t>        };</w:t>
+      </w:r>
+    </w:p>
+    <w:p>
+      <w:pPr>
+        <w:shd w:val="clear" w:color="auto" w:fill="1E1E1E"/>
+        <w:spacing w:after="0" w:line="285" w:lineRule="atLeast"/>
+        <w:rPr>
+          <w:rFonts w:ascii="Consolas" w:eastAsia="Times New Roman" w:hAnsi="Consolas" w:cs="Times New Roman"/>
+          <w:color w:val="D4D4D4"/>
+          <w:sz w:val="21"/>
+          <w:szCs w:val="21"/>
+          <w:lang w:val="en-US"/>
+        </w:rPr>
+      </w:pPr>
+      <w:r>
+        <w:rPr>
+          <w:rFonts w:ascii="Consolas" w:eastAsia="Times New Roman" w:hAnsi="Consolas" w:cs="Times New Roman"/>
+          <w:color w:val="D4D4D4"/>
+          <w:sz w:val="21"/>
+          <w:szCs w:val="21"/>
+          <w:lang w:val="en-US"/>
+        </w:rPr>
+        <w:t xml:space="preserve">        </w:t>
+      </w:r>
+      <w:r>
+        <w:rPr>
+          <w:rFonts w:ascii="Consolas" w:eastAsia="Times New Roman" w:hAnsi="Consolas" w:cs="Times New Roman"/>
+          <w:color w:val="DCDCAA"/>
+          <w:sz w:val="21"/>
+          <w:szCs w:val="21"/>
+          <w:lang w:val="en-US"/>
+        </w:rPr>
+        <w:t>setTimeout</w:t>
+      </w:r>
+      <w:r>
+        <w:rPr>
+          <w:rFonts w:ascii="Consolas" w:eastAsia="Times New Roman" w:hAnsi="Consolas" w:cs="Times New Roman"/>
+          <w:color w:val="D4D4D4"/>
+          <w:sz w:val="21"/>
+          <w:szCs w:val="21"/>
+          <w:lang w:val="en-US"/>
+        </w:rPr>
+        <w:t>(</w:t>
+      </w:r>
+      <w:r>
+        <w:rPr>
+          <w:rFonts w:ascii="Consolas" w:eastAsia="Times New Roman" w:hAnsi="Consolas" w:cs="Times New Roman"/>
+          <w:color w:val="569CD6"/>
+          <w:sz w:val="21"/>
+          <w:szCs w:val="21"/>
+          <w:lang w:val="en-US"/>
+        </w:rPr>
+        <w:t>function</w:t>
+      </w:r>
+      <w:r>
+        <w:rPr>
+          <w:rFonts w:ascii="Consolas" w:eastAsia="Times New Roman" w:hAnsi="Consolas" w:cs="Times New Roman"/>
+          <w:color w:val="D4D4D4"/>
+          <w:sz w:val="21"/>
+          <w:szCs w:val="21"/>
+          <w:lang w:val="en-US"/>
+        </w:rPr>
+        <w:t>(){</w:t>
+      </w:r>
+    </w:p>
+    <w:p>
+      <w:pPr>
+        <w:shd w:val="clear" w:color="auto" w:fill="1E1E1E"/>
+        <w:spacing w:after="0" w:line="285" w:lineRule="atLeast"/>
+        <w:rPr>
+          <w:rFonts w:ascii="Consolas" w:eastAsia="Times New Roman" w:hAnsi="Consolas" w:cs="Times New Roman"/>
+          <w:color w:val="D4D4D4"/>
+          <w:sz w:val="21"/>
+          <w:szCs w:val="21"/>
+          <w:lang w:val="en-US"/>
+        </w:rPr>
+      </w:pPr>
+      <w:r>
+        <w:rPr>
+          <w:rFonts w:ascii="Consolas" w:eastAsia="Times New Roman" w:hAnsi="Consolas" w:cs="Times New Roman"/>
+          <w:color w:val="D4D4D4"/>
+          <w:sz w:val="21"/>
+          <w:szCs w:val="21"/>
+          <w:lang w:val="en-US"/>
+        </w:rPr>
+        <w:t xml:space="preserve">          </w:t>
+      </w:r>
+      <w:r>
+        <w:rPr>
+          <w:rFonts w:ascii="Consolas" w:eastAsia="Times New Roman" w:hAnsi="Consolas" w:cs="Times New Roman"/>
+          <w:color w:val="569CD6"/>
+          <w:sz w:val="21"/>
+          <w:szCs w:val="21"/>
+          <w:lang w:val="en-US"/>
+        </w:rPr>
+        <w:t>const</w:t>
+      </w:r>
+      <w:r>
+        <w:rPr>
+          <w:rFonts w:ascii="Consolas" w:eastAsia="Times New Roman" w:hAnsi="Consolas" w:cs="Times New Roman"/>
+          <w:color w:val="D4D4D4"/>
+          <w:sz w:val="21"/>
+          <w:szCs w:val="21"/>
+          <w:lang w:val="en-US"/>
+        </w:rPr>
+        <w:t xml:space="preserve"> t=</w:t>
+      </w:r>
+      <w:r>
+        <w:rPr>
+          <w:rFonts w:ascii="Consolas" w:eastAsia="Times New Roman" w:hAnsi="Consolas" w:cs="Times New Roman"/>
+          <w:color w:val="9CDCFE"/>
+          <w:sz w:val="21"/>
+          <w:szCs w:val="21"/>
+          <w:lang w:val="en-US"/>
+        </w:rPr>
+        <w:t>document</w:t>
+      </w:r>
+      <w:r>
+        <w:rPr>
+          <w:rFonts w:ascii="Consolas" w:eastAsia="Times New Roman" w:hAnsi="Consolas" w:cs="Times New Roman"/>
+          <w:color w:val="D4D4D4"/>
+          <w:sz w:val="21"/>
+          <w:szCs w:val="21"/>
+          <w:lang w:val="en-US"/>
+        </w:rPr>
+        <w:t>.</w:t>
+      </w:r>
+      <w:r>
+        <w:rPr>
+          <w:rFonts w:ascii="Consolas" w:eastAsia="Times New Roman" w:hAnsi="Consolas" w:cs="Times New Roman"/>
+          <w:color w:val="DCDCAA"/>
+          <w:sz w:val="21"/>
+          <w:szCs w:val="21"/>
+          <w:lang w:val="en-US"/>
+        </w:rPr>
+        <w:t>createElement</w:t>
+      </w:r>
+      <w:r>
+        <w:rPr>
+          <w:rFonts w:ascii="Consolas" w:eastAsia="Times New Roman" w:hAnsi="Consolas" w:cs="Times New Roman"/>
+          <w:color w:val="D4D4D4"/>
+          <w:sz w:val="21"/>
+          <w:szCs w:val="21"/>
+          <w:lang w:val="en-US"/>
+        </w:rPr>
+        <w:t>(</w:t>
+      </w:r>
+      <w:r>
+        <w:rPr>
+          <w:rFonts w:ascii="Consolas" w:eastAsia="Times New Roman" w:hAnsi="Consolas" w:cs="Times New Roman"/>
+          <w:color w:val="CE9178"/>
+          <w:sz w:val="21"/>
+          <w:szCs w:val="21"/>
+          <w:lang w:val="en-US"/>
+        </w:rPr>
+        <w:t>'script'</w:t>
+      </w:r>
+      <w:r>
+        <w:rPr>
+          <w:rFonts w:ascii="Consolas" w:eastAsia="Times New Roman" w:hAnsi="Consolas" w:cs="Times New Roman"/>
+          <w:color w:val="D4D4D4"/>
+          <w:sz w:val="21"/>
+          <w:szCs w:val="21"/>
+          <w:lang w:val="en-US"/>
+        </w:rPr>
+        <w:t>);</w:t>
+      </w:r>
+    </w:p>
+    <w:p>
+      <w:pPr>
+        <w:shd w:val="clear" w:color="auto" w:fill="1E1E1E"/>
+        <w:spacing w:after="0" w:line="285" w:lineRule="atLeast"/>
+        <w:rPr>
+          <w:rFonts w:ascii="Consolas" w:eastAsia="Times New Roman" w:hAnsi="Consolas" w:cs="Times New Roman"/>
+          <w:color w:val="D4D4D4"/>
+          <w:sz w:val="21"/>
+          <w:szCs w:val="21"/>
+          <w:lang w:val="en-US"/>
+        </w:rPr>
+      </w:pPr>
+      <w:r>
+        <w:rPr>
+          <w:rFonts w:ascii="Consolas" w:eastAsia="Times New Roman" w:hAnsi="Consolas" w:cs="Times New Roman"/>
+          <w:color w:val="D4D4D4"/>
+          <w:sz w:val="21"/>
+          <w:szCs w:val="21"/>
+          <w:lang w:val="en-US"/>
+        </w:rPr>
+        <w:t>          t.</w:t>
+      </w:r>
+      <w:r>
+        <w:rPr>
+          <w:rFonts w:ascii="Consolas" w:eastAsia="Times New Roman" w:hAnsi="Consolas" w:cs="Times New Roman"/>
+          <w:color w:val="9CDCFE"/>
+          <w:sz w:val="21"/>
+          <w:szCs w:val="21"/>
+          <w:lang w:val="en-US"/>
+        </w:rPr>
+        <w:t>src</w:t>
+      </w:r>
+      <w:r>
+        <w:rPr>
+          <w:rFonts w:ascii="Consolas" w:eastAsia="Times New Roman" w:hAnsi="Consolas" w:cs="Times New Roman"/>
+          <w:color w:val="D4D4D4"/>
+          <w:sz w:val="21"/>
+          <w:szCs w:val="21"/>
+          <w:lang w:val="en-US"/>
+        </w:rPr>
+        <w:t>=</w:t>
+      </w:r>
+      <w:r>
+        <w:rPr>
+          <w:rFonts w:ascii="Consolas" w:eastAsia="Times New Roman" w:hAnsi="Consolas" w:cs="Times New Roman"/>
+          <w:color w:val="CE9178"/>
+          <w:sz w:val="21"/>
+          <w:szCs w:val="21"/>
+          <w:lang w:val="en-US"/>
+        </w:rPr>
+        <w:t>"https://web-chat.global.assistant.watson.appdomain.cloud/versions/"</w:t>
+      </w:r>
+      <w:r>
+        <w:rPr>
+          <w:rFonts w:ascii="Consolas" w:eastAsia="Times New Roman" w:hAnsi="Consolas" w:cs="Times New Roman"/>
+          <w:color w:val="D4D4D4"/>
+          <w:sz w:val="21"/>
+          <w:szCs w:val="21"/>
+          <w:lang w:val="en-US"/>
+        </w:rPr>
+        <w:t xml:space="preserve"> + (</w:t>
+      </w:r>
+      <w:r>
+        <w:rPr>
+          <w:rFonts w:ascii="Consolas" w:eastAsia="Times New Roman" w:hAnsi="Consolas" w:cs="Times New Roman"/>
+          <w:color w:val="9CDCFE"/>
+          <w:sz w:val="21"/>
+          <w:szCs w:val="21"/>
+          <w:lang w:val="en-US"/>
+        </w:rPr>
+        <w:t>window</w:t>
+      </w:r>
+      <w:r>
+        <w:rPr>
+          <w:rFonts w:ascii="Consolas" w:eastAsia="Times New Roman" w:hAnsi="Consolas" w:cs="Times New Roman"/>
+          <w:color w:val="D4D4D4"/>
+          <w:sz w:val="21"/>
+          <w:szCs w:val="21"/>
+          <w:lang w:val="en-US"/>
+        </w:rPr>
+        <w:t>.</w:t>
+      </w:r>
+      <w:r>
+        <w:rPr>
+          <w:rFonts w:ascii="Consolas" w:eastAsia="Times New Roman" w:hAnsi="Consolas" w:cs="Times New Roman"/>
+          <w:color w:val="9CDCFE"/>
+          <w:sz w:val="21"/>
+          <w:szCs w:val="21"/>
+          <w:lang w:val="en-US"/>
+        </w:rPr>
+        <w:t>watsonAssistantChatOptions</w:t>
+      </w:r>
+      <w:r>
+        <w:rPr>
+          <w:rFonts w:ascii="Consolas" w:eastAsia="Times New Roman" w:hAnsi="Consolas" w:cs="Times New Roman"/>
+          <w:color w:val="D4D4D4"/>
+          <w:sz w:val="21"/>
+          <w:szCs w:val="21"/>
+          <w:lang w:val="en-US"/>
+        </w:rPr>
+        <w:t xml:space="preserve">.clientVersion || </w:t>
+      </w:r>
+      <w:r>
+        <w:rPr>
+          <w:rFonts w:ascii="Consolas" w:eastAsia="Times New Roman" w:hAnsi="Consolas" w:cs="Times New Roman"/>
+          <w:color w:val="CE9178"/>
+          <w:sz w:val="21"/>
+          <w:szCs w:val="21"/>
+          <w:lang w:val="en-US"/>
+        </w:rPr>
+        <w:t>'latest'</w:t>
+      </w:r>
+      <w:r>
+        <w:rPr>
+          <w:rFonts w:ascii="Consolas" w:eastAsia="Times New Roman" w:hAnsi="Consolas" w:cs="Times New Roman"/>
+          <w:color w:val="D4D4D4"/>
+          <w:sz w:val="21"/>
+          <w:szCs w:val="21"/>
+          <w:lang w:val="en-US"/>
+        </w:rPr>
+        <w:t xml:space="preserve">) + </w:t>
+      </w:r>
+      <w:r>
+        <w:rPr>
+          <w:rFonts w:ascii="Consolas" w:eastAsia="Times New Roman" w:hAnsi="Consolas" w:cs="Times New Roman"/>
+          <w:color w:val="CE9178"/>
+          <w:sz w:val="21"/>
+          <w:szCs w:val="21"/>
+          <w:lang w:val="en-US"/>
+        </w:rPr>
+        <w:t>"/WatsonAssistantChatEntry.js"</w:t>
+      </w:r>
+      <w:r>
+        <w:rPr>
+          <w:rFonts w:ascii="Consolas" w:eastAsia="Times New Roman" w:hAnsi="Consolas" w:cs="Times New Roman"/>
+          <w:color w:val="D4D4D4"/>
+          <w:sz w:val="21"/>
+          <w:szCs w:val="21"/>
+          <w:lang w:val="en-US"/>
+        </w:rPr>
+        <w:t>;</w:t>
+      </w:r>
+    </w:p>
+    <w:p>
+      <w:pPr>
+        <w:shd w:val="clear" w:color="auto" w:fill="1E1E1E"/>
+        <w:spacing w:after="0" w:line="285" w:lineRule="atLeast"/>
+        <w:rPr>
+          <w:rFonts w:ascii="Consolas" w:eastAsia="Times New Roman" w:hAnsi="Consolas" w:cs="Times New Roman"/>
+          <w:color w:val="D4D4D4"/>
+          <w:sz w:val="21"/>
+          <w:szCs w:val="21"/>
+          <w:lang w:val="en-US"/>
+        </w:rPr>
+      </w:pPr>
+      <w:r>
+        <w:rPr>
+          <w:rFonts w:ascii="Consolas" w:eastAsia="Times New Roman" w:hAnsi="Consolas" w:cs="Times New Roman"/>
+          <w:color w:val="D4D4D4"/>
+          <w:sz w:val="21"/>
+          <w:szCs w:val="21"/>
+          <w:lang w:val="en-US"/>
+        </w:rPr>
+        <w:t xml:space="preserve">          </w:t>
+      </w:r>
+      <w:r>
+        <w:rPr>
+          <w:rFonts w:ascii="Consolas" w:eastAsia="Times New Roman" w:hAnsi="Consolas" w:cs="Times New Roman"/>
+          <w:color w:val="9CDCFE"/>
+          <w:sz w:val="21"/>
+          <w:szCs w:val="21"/>
+          <w:lang w:val="en-US"/>
+        </w:rPr>
+        <w:t>document</w:t>
+      </w:r>
+      <w:r>
+        <w:rPr>
+          <w:rFonts w:ascii="Consolas" w:eastAsia="Times New Roman" w:hAnsi="Consolas" w:cs="Times New Roman"/>
+          <w:color w:val="D4D4D4"/>
+          <w:sz w:val="21"/>
+          <w:szCs w:val="21"/>
+          <w:lang w:val="en-US"/>
+        </w:rPr>
+        <w:t>.</w:t>
+      </w:r>
+      <w:r>
+        <w:rPr>
+          <w:rFonts w:ascii="Consolas" w:eastAsia="Times New Roman" w:hAnsi="Consolas" w:cs="Times New Roman"/>
+          <w:color w:val="9CDCFE"/>
+          <w:sz w:val="21"/>
+          <w:szCs w:val="21"/>
+          <w:lang w:val="en-US"/>
+        </w:rPr>
+        <w:t>head</w:t>
+      </w:r>
+      <w:r>
+        <w:rPr>
+          <w:rFonts w:ascii="Consolas" w:eastAsia="Times New Roman" w:hAnsi="Consolas" w:cs="Times New Roman"/>
+          <w:color w:val="D4D4D4"/>
+          <w:sz w:val="21"/>
+          <w:szCs w:val="21"/>
+          <w:lang w:val="en-US"/>
+        </w:rPr>
+        <w:t>.</w:t>
+      </w:r>
+      <w:r>
+        <w:rPr>
+          <w:rFonts w:ascii="Consolas" w:eastAsia="Times New Roman" w:hAnsi="Consolas" w:cs="Times New Roman"/>
+          <w:color w:val="DCDCAA"/>
+          <w:sz w:val="21"/>
+          <w:szCs w:val="21"/>
+          <w:lang w:val="en-US"/>
+        </w:rPr>
+        <w:t>appendChild</w:t>
+      </w:r>
+      <w:r>
+        <w:rPr>
+          <w:rFonts w:ascii="Consolas" w:eastAsia="Times New Roman" w:hAnsi="Consolas" w:cs="Times New Roman"/>
+          <w:color w:val="D4D4D4"/>
+          <w:sz w:val="21"/>
+          <w:szCs w:val="21"/>
+          <w:lang w:val="en-US"/>
+        </w:rPr>
+        <w:t>(t);</w:t>
+      </w:r>
+    </w:p>
+    <w:p>
+      <w:pPr>
+        <w:shd w:val="clear" w:color="auto" w:fill="1E1E1E"/>
+        <w:spacing w:after="0" w:line="285" w:lineRule="atLeast"/>
+        <w:rPr>
+          <w:rFonts w:ascii="Consolas" w:eastAsia="Times New Roman" w:hAnsi="Consolas" w:cs="Times New Roman"/>
+          <w:color w:val="D4D4D4"/>
+          <w:sz w:val="21"/>
+          <w:szCs w:val="21"/>
+          <w:lang w:val="en-US"/>
+        </w:rPr>
+      </w:pPr>
+      <w:r>
+        <w:rPr>
+          <w:rFonts w:ascii="Consolas" w:eastAsia="Times New Roman" w:hAnsi="Consolas" w:cs="Times New Roman"/>
+          <w:color w:val="D4D4D4"/>
+          <w:sz w:val="21"/>
+          <w:szCs w:val="21"/>
+          <w:lang w:val="en-US"/>
+        </w:rPr>
+        <w:t>        });</w:t>
+      </w:r>
+    </w:p>
+    <w:p>
+      <w:pPr>
+        <w:shd w:val="clear" w:color="auto" w:fill="1E1E1E"/>
+        <w:spacing w:after="0" w:line="285" w:lineRule="atLeast"/>
+        <w:rPr>
+          <w:rFonts w:ascii="Consolas" w:eastAsia="Times New Roman" w:hAnsi="Consolas" w:cs="Times New Roman"/>
+          <w:color w:val="D4D4D4"/>
+          <w:sz w:val="21"/>
+          <w:szCs w:val="21"/>
+          <w:lang w:val="en-US"/>
+        </w:rPr>
+      </w:pPr>
+      <w:r>
+        <w:rPr>
+          <w:rFonts w:ascii="Consolas" w:eastAsia="Times New Roman" w:hAnsi="Consolas" w:cs="Times New Roman"/>
+          <w:color w:val="D4D4D4"/>
+          <w:sz w:val="21"/>
+          <w:szCs w:val="21"/>
+          <w:lang w:val="en-US"/>
+        </w:rPr>
+        <w:t xml:space="preserve">      </w:t>
+      </w:r>
+      <w:r>
+        <w:rPr>
+          <w:rFonts w:ascii="Consolas" w:eastAsia="Times New Roman" w:hAnsi="Consolas" w:cs="Times New Roman"/>
+          <w:color w:val="808080"/>
+          <w:sz w:val="21"/>
+          <w:szCs w:val="21"/>
+          <w:lang w:val="en-US"/>
+        </w:rPr>
+        <w:t>&lt;/</w:t>
+      </w:r>
+      <w:r>
+        <w:rPr>
+          <w:rFonts w:ascii="Consolas" w:eastAsia="Times New Roman" w:hAnsi="Consolas" w:cs="Times New Roman"/>
+          <w:color w:val="569CD6"/>
+          <w:sz w:val="21"/>
+          <w:szCs w:val="21"/>
+          <w:lang w:val="en-US"/>
+        </w:rPr>
+        <w:t>script</w:t>
+      </w:r>
+      <w:r>
+        <w:rPr>
+          <w:rFonts w:ascii="Consolas" w:eastAsia="Times New Roman" w:hAnsi="Consolas" w:cs="Times New Roman"/>
+          <w:color w:val="808080"/>
+          <w:sz w:val="21"/>
+          <w:szCs w:val="21"/>
+          <w:lang w:val="en-US"/>
+        </w:rPr>
+        <w:t>&gt;</w:t>
+      </w:r>
+    </w:p>
+    <w:p>
+      <w:pPr>
+        <w:rPr>
+          <w:b/>
+          <w:bCs/>
+        </w:rPr>
+      </w:pPr>
+    </w:p>
+    <w:p>
+      <w:pPr>
+        <w:rPr>
+          <w:b/>
+          <w:bCs/>
+        </w:rPr>
+      </w:pPr>
+    </w:p>
+    <w:p>
+      <w:pPr>
+        <w:rPr>
+          <w:b/>
+          <w:bCs/>
+        </w:rPr>
+      </w:pPr>
+    </w:p>
+    <w:p>
+      <w:pPr>
+        <w:rPr>
+          <w:b/>
+          <w:bCs/>
+        </w:rPr>
+      </w:pPr>
+    </w:p>
+    <w:p>
+      <w:pPr>
+        <w:rPr>
+          <w:b/>
+          <w:bCs/>
+        </w:rPr>
+      </w:pPr>
+    </w:p>
+    <w:p>
+      <w:pPr>
+        <w:rPr>
+          <w:b/>
+          <w:bCs/>
+        </w:rPr>
+      </w:pPr>
+    </w:p>
+    <w:p>
+      <w:pPr>
+        <w:rPr>
+          <w:b/>
+          <w:bCs/>
+        </w:rPr>
+      </w:pPr>
+      <w:r>
+        <w:rPr>
+          <w:b/>
+          <w:bCs/>
+        </w:rPr>
+        <w:lastRenderedPageBreak/>
+        <w:t>HTML output:</w:t>
+      </w:r>
+    </w:p>
+    <w:p>
+      <w:pPr>
+        <w:rPr>
+          <w:b/>
+          <w:bCs/>
+        </w:rPr>
+      </w:pPr>
+      <w:r>
+        <w:rPr>
+          <w:b/>
+          <w:bCs/>
+        </w:rPr>
+        <w:drawing>
+          <wp:inline distT="0" distB="0" distL="0" distR="0" wp14:anchorId="273D5BC0" wp14:editId="158B2C38">
+            <wp:extent cx="5731510" cy="2784475"/>
+            <wp:effectExtent l="0" t="0" r="2540" b="0"/>
+            <wp:docPr id="5" name="Picture 5"/>
+            <wp:cNvGraphicFramePr>
+              <a:graphicFrameLocks xmlns:a="http://schemas.openxmlformats.org/drawingml/2006/main" noChangeAspect="1"/>
+            </wp:cNvGraphicFramePr>
+            <a:graphic xmlns:a="http://schemas.openxmlformats.org/drawingml/2006/main">
+              <a:graphicData uri="http://schemas.openxmlformats.org/drawingml/2006/picture">
+                <pic:pic xmlns:pic="http://schemas.openxmlformats.org/drawingml/2006/picture">
+                  <pic:nvPicPr>
+                    <pic:cNvPr id="1" name=""/>
+                    <pic:cNvPicPr/>
+                  </pic:nvPicPr>
+                  <pic:blipFill>
+                    <a:blip r:embed="rId8"/>
+                    <a:stretch>
+                      <a:fillRect/>
+                    </a:stretch>
+                  </pic:blipFill>
+                  <pic:spPr>
+                    <a:xfrm>
+                      <a:off x="0" y="0"/>
+                      <a:ext cx="5731510" cy="2784475"/>
                     </a:xfrm>
                     <a:prstGeom prst="rect">
                       <a:avLst/>
@@ -5183,6 +8277,29 @@
       </w:tblBorders>
     </w:tblPr>
   </w:style>
+  <w:style w:type="character" w:styleId="Hyperlink">
+    <w:name w:val="Hyperlink"/>
+    <w:basedOn w:val="DefaultParagraphFont"/>
+    <w:uiPriority w:val="99"/>
+    <w:unhideWhenUsed/>
+    <w:rsid w:val="00BB7DB8"/>
+    <w:rPr>
+      <w:color w:val="0563C1" w:themeColor="hyperlink"/>
+      <w:u w:val="single"/>
+    </w:rPr>
+  </w:style>
+  <w:style w:type="character" w:styleId="UnresolvedMention">
+    <w:name w:val="Unresolved Mention"/>
+    <w:basedOn w:val="DefaultParagraphFont"/>
+    <w:uiPriority w:val="99"/>
+    <w:semiHidden/>
+    <w:unhideWhenUsed/>
+    <w:rsid w:val="00BB7DB8"/>
+    <w:rPr>
+      <w:color w:val="605E5C"/>
+      <w:shd w:val="clear" w:color="auto" w:fill="E1DFDD"/>
+    </w:rPr>
+  </w:style>
 </w:styles>
 </file>
 

</xml_diff>